<commit_message>
Word and PowerPoint docs updated.
</commit_message>
<xml_diff>
--- a/Azure Bootcamp 2018 - Workshop.docx
+++ b/Azure Bootcamp 2018 - Workshop.docx
@@ -4453,6 +4453,673 @@
         </w:numPr>
       </w:pPr>
       <w:r>
+        <w:t xml:space="preserve">Test that the microservice works by </w:t>
+      </w:r>
+      <w:r>
+        <w:t>c</w:t>
+      </w:r>
+      <w:r>
+        <w:t>hang</w:t>
+      </w:r>
+      <w:r>
+        <w:t>ing</w:t>
+      </w:r>
+      <w:r>
+        <w:t xml:space="preserve"> our docker-</w:t>
+      </w:r>
+      <w:proofErr w:type="spellStart"/>
+      <w:r>
+        <w:t>compose</w:t>
+      </w:r>
+      <w:r>
+        <w:t>.yml</w:t>
+      </w:r>
+      <w:proofErr w:type="spellEnd"/>
+      <w:r>
+        <w:t xml:space="preserve"> and docker-</w:t>
+      </w:r>
+      <w:proofErr w:type="spellStart"/>
+      <w:r>
+        <w:t>compose.override.yml</w:t>
+      </w:r>
+      <w:proofErr w:type="spellEnd"/>
+      <w:r>
+        <w:t xml:space="preserve"> file subtly to match our new images</w:t>
+      </w:r>
+      <w:r>
+        <w:t xml:space="preserve"> and running “$ docker-compose up”</w:t>
+      </w:r>
+      <w:r>
+        <w:t xml:space="preserve"> and/or running the release build in VS</w:t>
+      </w:r>
+      <w:r>
+        <w:t>:</w:t>
+      </w:r>
+      <w:bookmarkStart w:id="9" w:name="_GoBack"/>
+      <w:bookmarkEnd w:id="9"/>
+    </w:p>
+    <w:p>
+      <w:pPr>
+        <w:pStyle w:val="ListParagraph"/>
+      </w:pPr>
+    </w:p>
+    <w:p>
+      <w:pPr>
+        <w:pStyle w:val="ListParagraph"/>
+        <w:rPr>
+          <w:b/>
+        </w:rPr>
+      </w:pPr>
+      <w:r>
+        <w:rPr>
+          <w:b/>
+        </w:rPr>
+        <w:t>docker-</w:t>
+      </w:r>
+      <w:proofErr w:type="spellStart"/>
+      <w:r>
+        <w:rPr>
+          <w:b/>
+        </w:rPr>
+        <w:t>compose</w:t>
+      </w:r>
+      <w:r>
+        <w:rPr>
+          <w:b/>
+        </w:rPr>
+        <w:t>.override.yml</w:t>
+      </w:r>
+      <w:proofErr w:type="spellEnd"/>
+    </w:p>
+    <w:p>
+      <w:pPr>
+        <w:autoSpaceDE w:val="0"/>
+        <w:autoSpaceDN w:val="0"/>
+        <w:adjustRightInd w:val="0"/>
+        <w:spacing w:after="0" w:line="240" w:lineRule="auto"/>
+        <w:ind w:left="720"/>
+        <w:rPr>
+          <w:rFonts w:ascii="Consolas" w:hAnsi="Consolas" w:cs="Consolas"/>
+          <w:sz w:val="19"/>
+          <w:szCs w:val="19"/>
+        </w:rPr>
+      </w:pPr>
+      <w:r>
+        <w:rPr>
+          <w:rFonts w:ascii="Consolas" w:hAnsi="Consolas" w:cs="Consolas"/>
+          <w:sz w:val="19"/>
+          <w:szCs w:val="19"/>
+        </w:rPr>
+        <w:t>version: '3'</w:t>
+      </w:r>
+    </w:p>
+    <w:p>
+      <w:pPr>
+        <w:autoSpaceDE w:val="0"/>
+        <w:autoSpaceDN w:val="0"/>
+        <w:adjustRightInd w:val="0"/>
+        <w:spacing w:after="0" w:line="240" w:lineRule="auto"/>
+        <w:ind w:left="720"/>
+        <w:rPr>
+          <w:rFonts w:ascii="Consolas" w:hAnsi="Consolas" w:cs="Consolas"/>
+          <w:sz w:val="19"/>
+          <w:szCs w:val="19"/>
+        </w:rPr>
+      </w:pPr>
+    </w:p>
+    <w:p>
+      <w:pPr>
+        <w:autoSpaceDE w:val="0"/>
+        <w:autoSpaceDN w:val="0"/>
+        <w:adjustRightInd w:val="0"/>
+        <w:spacing w:after="0" w:line="240" w:lineRule="auto"/>
+        <w:ind w:left="720"/>
+        <w:rPr>
+          <w:rFonts w:ascii="Consolas" w:hAnsi="Consolas" w:cs="Consolas"/>
+          <w:sz w:val="19"/>
+          <w:szCs w:val="19"/>
+        </w:rPr>
+      </w:pPr>
+      <w:r>
+        <w:rPr>
+          <w:rFonts w:ascii="Consolas" w:hAnsi="Consolas" w:cs="Consolas"/>
+          <w:sz w:val="19"/>
+          <w:szCs w:val="19"/>
+        </w:rPr>
+        <w:t>services:</w:t>
+      </w:r>
+    </w:p>
+    <w:p>
+      <w:pPr>
+        <w:autoSpaceDE w:val="0"/>
+        <w:autoSpaceDN w:val="0"/>
+        <w:adjustRightInd w:val="0"/>
+        <w:spacing w:after="0" w:line="240" w:lineRule="auto"/>
+        <w:ind w:left="720"/>
+        <w:rPr>
+          <w:rFonts w:ascii="Consolas" w:hAnsi="Consolas" w:cs="Consolas"/>
+          <w:sz w:val="19"/>
+          <w:szCs w:val="19"/>
+        </w:rPr>
+      </w:pPr>
+      <w:r>
+        <w:rPr>
+          <w:rFonts w:ascii="Consolas" w:hAnsi="Consolas" w:cs="Consolas"/>
+          <w:sz w:val="19"/>
+          <w:szCs w:val="19"/>
+        </w:rPr>
+        <w:t xml:space="preserve">  </w:t>
+      </w:r>
+      <w:proofErr w:type="spellStart"/>
+      <w:r>
+        <w:rPr>
+          <w:rFonts w:ascii="Consolas" w:hAnsi="Consolas" w:cs="Consolas"/>
+          <w:sz w:val="19"/>
+          <w:szCs w:val="19"/>
+          <w:highlight w:val="yellow"/>
+        </w:rPr>
+        <w:t>dockerdemoapi</w:t>
+      </w:r>
+      <w:proofErr w:type="spellEnd"/>
+      <w:r>
+        <w:rPr>
+          <w:rFonts w:ascii="Consolas" w:hAnsi="Consolas" w:cs="Consolas"/>
+          <w:sz w:val="19"/>
+          <w:szCs w:val="19"/>
+        </w:rPr>
+        <w:t>:</w:t>
+      </w:r>
+    </w:p>
+    <w:p>
+      <w:pPr>
+        <w:autoSpaceDE w:val="0"/>
+        <w:autoSpaceDN w:val="0"/>
+        <w:adjustRightInd w:val="0"/>
+        <w:spacing w:after="0" w:line="240" w:lineRule="auto"/>
+        <w:ind w:left="720"/>
+        <w:rPr>
+          <w:rFonts w:ascii="Consolas" w:hAnsi="Consolas" w:cs="Consolas"/>
+          <w:sz w:val="19"/>
+          <w:szCs w:val="19"/>
+        </w:rPr>
+      </w:pPr>
+      <w:r>
+        <w:rPr>
+          <w:rFonts w:ascii="Consolas" w:hAnsi="Consolas" w:cs="Consolas"/>
+          <w:sz w:val="19"/>
+          <w:szCs w:val="19"/>
+        </w:rPr>
+        <w:t xml:space="preserve">    environment:</w:t>
+      </w:r>
+    </w:p>
+    <w:p>
+      <w:pPr>
+        <w:autoSpaceDE w:val="0"/>
+        <w:autoSpaceDN w:val="0"/>
+        <w:adjustRightInd w:val="0"/>
+        <w:spacing w:after="0" w:line="240" w:lineRule="auto"/>
+        <w:ind w:left="720"/>
+        <w:rPr>
+          <w:rFonts w:ascii="Consolas" w:hAnsi="Consolas" w:cs="Consolas"/>
+          <w:sz w:val="19"/>
+          <w:szCs w:val="19"/>
+        </w:rPr>
+      </w:pPr>
+      <w:r>
+        <w:rPr>
+          <w:rFonts w:ascii="Consolas" w:hAnsi="Consolas" w:cs="Consolas"/>
+          <w:sz w:val="19"/>
+          <w:szCs w:val="19"/>
+        </w:rPr>
+        <w:t xml:space="preserve">      - ASPNETCORE_ENVIRONMENT=Development</w:t>
+      </w:r>
+    </w:p>
+    <w:p>
+      <w:pPr>
+        <w:autoSpaceDE w:val="0"/>
+        <w:autoSpaceDN w:val="0"/>
+        <w:adjustRightInd w:val="0"/>
+        <w:spacing w:after="0" w:line="240" w:lineRule="auto"/>
+        <w:ind w:left="720"/>
+        <w:rPr>
+          <w:rFonts w:ascii="Consolas" w:hAnsi="Consolas" w:cs="Consolas"/>
+          <w:sz w:val="19"/>
+          <w:szCs w:val="19"/>
+        </w:rPr>
+      </w:pPr>
+      <w:r>
+        <w:rPr>
+          <w:rFonts w:ascii="Consolas" w:hAnsi="Consolas" w:cs="Consolas"/>
+          <w:sz w:val="19"/>
+          <w:szCs w:val="19"/>
+        </w:rPr>
+        <w:t xml:space="preserve">    ports:</w:t>
+      </w:r>
+    </w:p>
+    <w:p>
+      <w:pPr>
+        <w:pStyle w:val="ListParagraph"/>
+        <w:ind w:left="1440"/>
+      </w:pPr>
+      <w:r>
+        <w:rPr>
+          <w:rFonts w:ascii="Consolas" w:hAnsi="Consolas" w:cs="Consolas"/>
+          <w:sz w:val="19"/>
+          <w:szCs w:val="19"/>
+        </w:rPr>
+        <w:t xml:space="preserve">      - "80"</w:t>
+      </w:r>
+    </w:p>
+    <w:p>
+      <w:pPr>
+        <w:pStyle w:val="ListParagraph"/>
+      </w:pPr>
+    </w:p>
+    <w:p>
+      <w:pPr>
+        <w:pStyle w:val="ListParagraph"/>
+        <w:rPr>
+          <w:b/>
+        </w:rPr>
+      </w:pPr>
+      <w:r>
+        <w:rPr>
+          <w:b/>
+        </w:rPr>
+        <w:t>docker-</w:t>
+      </w:r>
+      <w:proofErr w:type="spellStart"/>
+      <w:r>
+        <w:rPr>
+          <w:b/>
+        </w:rPr>
+        <w:t>compose.yml</w:t>
+      </w:r>
+      <w:proofErr w:type="spellEnd"/>
+    </w:p>
+    <w:p>
+      <w:pPr>
+        <w:pStyle w:val="ListParagraph"/>
+      </w:pPr>
+    </w:p>
+    <w:p>
+      <w:pPr>
+        <w:pStyle w:val="ListParagraph"/>
+        <w:spacing w:after="0" w:line="285" w:lineRule="atLeast"/>
+        <w:rPr>
+          <w:rFonts w:ascii="Consolas" w:eastAsia="Times New Roman" w:hAnsi="Consolas" w:cs="Times New Roman"/>
+          <w:sz w:val="19"/>
+          <w:szCs w:val="19"/>
+          <w:lang w:eastAsia="en-NZ"/>
+        </w:rPr>
+      </w:pPr>
+      <w:r>
+        <w:rPr>
+          <w:rFonts w:ascii="Consolas" w:eastAsia="Times New Roman" w:hAnsi="Consolas" w:cs="Times New Roman"/>
+          <w:sz w:val="19"/>
+          <w:szCs w:val="19"/>
+          <w:lang w:eastAsia="en-NZ"/>
+        </w:rPr>
+        <w:t>version: '3'</w:t>
+      </w:r>
+    </w:p>
+    <w:p>
+      <w:pPr>
+        <w:pStyle w:val="ListParagraph"/>
+        <w:spacing w:after="0" w:line="285" w:lineRule="atLeast"/>
+        <w:rPr>
+          <w:rFonts w:ascii="Consolas" w:eastAsia="Times New Roman" w:hAnsi="Consolas" w:cs="Times New Roman"/>
+          <w:sz w:val="19"/>
+          <w:szCs w:val="19"/>
+          <w:lang w:eastAsia="en-NZ"/>
+        </w:rPr>
+      </w:pPr>
+    </w:p>
+    <w:p>
+      <w:pPr>
+        <w:pStyle w:val="ListParagraph"/>
+        <w:spacing w:after="0" w:line="285" w:lineRule="atLeast"/>
+        <w:rPr>
+          <w:rFonts w:ascii="Consolas" w:eastAsia="Times New Roman" w:hAnsi="Consolas" w:cs="Times New Roman"/>
+          <w:sz w:val="19"/>
+          <w:szCs w:val="19"/>
+          <w:lang w:eastAsia="en-NZ"/>
+        </w:rPr>
+      </w:pPr>
+      <w:r>
+        <w:rPr>
+          <w:rFonts w:ascii="Consolas" w:eastAsia="Times New Roman" w:hAnsi="Consolas" w:cs="Times New Roman"/>
+          <w:sz w:val="19"/>
+          <w:szCs w:val="19"/>
+          <w:lang w:eastAsia="en-NZ"/>
+        </w:rPr>
+        <w:t>services:</w:t>
+      </w:r>
+    </w:p>
+    <w:p>
+      <w:pPr>
+        <w:pStyle w:val="ListParagraph"/>
+        <w:spacing w:after="0" w:line="285" w:lineRule="atLeast"/>
+        <w:rPr>
+          <w:rFonts w:ascii="Consolas" w:eastAsia="Times New Roman" w:hAnsi="Consolas" w:cs="Times New Roman"/>
+          <w:sz w:val="19"/>
+          <w:szCs w:val="19"/>
+          <w:lang w:eastAsia="en-NZ"/>
+        </w:rPr>
+      </w:pPr>
+      <w:r>
+        <w:rPr>
+          <w:rFonts w:ascii="Consolas" w:eastAsia="Times New Roman" w:hAnsi="Consolas" w:cs="Times New Roman"/>
+          <w:sz w:val="19"/>
+          <w:szCs w:val="19"/>
+          <w:lang w:eastAsia="en-NZ"/>
+        </w:rPr>
+        <w:t xml:space="preserve">  </w:t>
+      </w:r>
+      <w:proofErr w:type="spellStart"/>
+      <w:r>
+        <w:rPr>
+          <w:rFonts w:ascii="Consolas" w:eastAsia="Times New Roman" w:hAnsi="Consolas" w:cs="Times New Roman"/>
+          <w:sz w:val="19"/>
+          <w:szCs w:val="19"/>
+          <w:highlight w:val="yellow"/>
+          <w:lang w:eastAsia="en-NZ"/>
+        </w:rPr>
+        <w:t>dockerdemoapi</w:t>
+      </w:r>
+      <w:proofErr w:type="spellEnd"/>
+      <w:r>
+        <w:rPr>
+          <w:rFonts w:ascii="Consolas" w:eastAsia="Times New Roman" w:hAnsi="Consolas" w:cs="Times New Roman"/>
+          <w:sz w:val="19"/>
+          <w:szCs w:val="19"/>
+          <w:lang w:eastAsia="en-NZ"/>
+        </w:rPr>
+        <w:t>:</w:t>
+      </w:r>
+    </w:p>
+    <w:p>
+      <w:pPr>
+        <w:pStyle w:val="ListParagraph"/>
+        <w:spacing w:after="0" w:line="285" w:lineRule="atLeast"/>
+        <w:rPr>
+          <w:rFonts w:ascii="Consolas" w:eastAsia="Times New Roman" w:hAnsi="Consolas" w:cs="Times New Roman"/>
+          <w:sz w:val="19"/>
+          <w:szCs w:val="19"/>
+          <w:lang w:eastAsia="en-NZ"/>
+        </w:rPr>
+      </w:pPr>
+      <w:r>
+        <w:rPr>
+          <w:rFonts w:ascii="Consolas" w:eastAsia="Times New Roman" w:hAnsi="Consolas" w:cs="Times New Roman"/>
+          <w:sz w:val="19"/>
+          <w:szCs w:val="19"/>
+          <w:lang w:eastAsia="en-NZ"/>
+        </w:rPr>
+        <w:t xml:space="preserve">    image: </w:t>
+      </w:r>
+      <w:r>
+        <w:rPr>
+          <w:rFonts w:ascii="Consolas" w:hAnsi="Consolas"/>
+          <w:sz w:val="19"/>
+          <w:szCs w:val="19"/>
+          <w:highlight w:val="yellow"/>
+        </w:rPr>
+        <w:t>&lt;your docker hub namespace&gt;</w:t>
+      </w:r>
+      <w:r>
+        <w:rPr>
+          <w:rFonts w:ascii="Consolas" w:eastAsia="Times New Roman" w:hAnsi="Consolas" w:cs="Times New Roman"/>
+          <w:sz w:val="19"/>
+          <w:szCs w:val="19"/>
+          <w:highlight w:val="yellow"/>
+          <w:lang w:eastAsia="en-NZ"/>
+        </w:rPr>
+        <w:t>/</w:t>
+      </w:r>
+      <w:proofErr w:type="spellStart"/>
+      <w:r>
+        <w:rPr>
+          <w:rFonts w:ascii="Consolas" w:eastAsia="Times New Roman" w:hAnsi="Consolas" w:cs="Times New Roman"/>
+          <w:sz w:val="19"/>
+          <w:szCs w:val="19"/>
+          <w:lang w:eastAsia="en-NZ"/>
+        </w:rPr>
+        <w:t>dockerdemoapi</w:t>
+      </w:r>
+      <w:proofErr w:type="spellEnd"/>
+    </w:p>
+    <w:p>
+      <w:pPr>
+        <w:pStyle w:val="ListParagraph"/>
+        <w:spacing w:after="0" w:line="285" w:lineRule="atLeast"/>
+        <w:rPr>
+          <w:rFonts w:ascii="Consolas" w:eastAsia="Times New Roman" w:hAnsi="Consolas" w:cs="Times New Roman"/>
+          <w:sz w:val="19"/>
+          <w:szCs w:val="19"/>
+          <w:lang w:eastAsia="en-NZ"/>
+        </w:rPr>
+      </w:pPr>
+      <w:r>
+        <w:rPr>
+          <w:rFonts w:ascii="Consolas" w:eastAsia="Times New Roman" w:hAnsi="Consolas" w:cs="Times New Roman"/>
+          <w:sz w:val="19"/>
+          <w:szCs w:val="19"/>
+          <w:lang w:eastAsia="en-NZ"/>
+        </w:rPr>
+        <w:t xml:space="preserve">    build:</w:t>
+      </w:r>
+    </w:p>
+    <w:p>
+      <w:pPr>
+        <w:pStyle w:val="ListParagraph"/>
+        <w:spacing w:after="0" w:line="285" w:lineRule="atLeast"/>
+        <w:rPr>
+          <w:rFonts w:ascii="Consolas" w:eastAsia="Times New Roman" w:hAnsi="Consolas" w:cs="Times New Roman"/>
+          <w:sz w:val="19"/>
+          <w:szCs w:val="19"/>
+          <w:lang w:eastAsia="en-NZ"/>
+        </w:rPr>
+      </w:pPr>
+      <w:r>
+        <w:rPr>
+          <w:rFonts w:ascii="Consolas" w:eastAsia="Times New Roman" w:hAnsi="Consolas" w:cs="Times New Roman"/>
+          <w:sz w:val="19"/>
+          <w:szCs w:val="19"/>
+          <w:lang w:eastAsia="en-NZ"/>
+        </w:rPr>
+        <w:t xml:space="preserve">      context</w:t>
+      </w:r>
+      <w:proofErr w:type="gramStart"/>
+      <w:r>
+        <w:rPr>
+          <w:rFonts w:ascii="Consolas" w:eastAsia="Times New Roman" w:hAnsi="Consolas" w:cs="Times New Roman"/>
+          <w:sz w:val="19"/>
+          <w:szCs w:val="19"/>
+          <w:lang w:eastAsia="en-NZ"/>
+        </w:rPr>
+        <w:t>: .</w:t>
+      </w:r>
+      <w:proofErr w:type="gramEnd"/>
+    </w:p>
+    <w:p>
+      <w:pPr>
+        <w:pStyle w:val="ListParagraph"/>
+        <w:spacing w:after="0" w:line="285" w:lineRule="atLeast"/>
+        <w:rPr>
+          <w:rFonts w:ascii="Consolas" w:eastAsia="Times New Roman" w:hAnsi="Consolas" w:cs="Times New Roman"/>
+          <w:sz w:val="19"/>
+          <w:szCs w:val="19"/>
+          <w:lang w:eastAsia="en-NZ"/>
+        </w:rPr>
+      </w:pPr>
+      <w:r>
+        <w:rPr>
+          <w:rFonts w:ascii="Consolas" w:eastAsia="Times New Roman" w:hAnsi="Consolas" w:cs="Times New Roman"/>
+          <w:sz w:val="19"/>
+          <w:szCs w:val="19"/>
+          <w:lang w:eastAsia="en-NZ"/>
+        </w:rPr>
+        <w:t xml:space="preserve">      </w:t>
+      </w:r>
+      <w:proofErr w:type="spellStart"/>
+      <w:r>
+        <w:rPr>
+          <w:rFonts w:ascii="Consolas" w:eastAsia="Times New Roman" w:hAnsi="Consolas" w:cs="Times New Roman"/>
+          <w:sz w:val="19"/>
+          <w:szCs w:val="19"/>
+          <w:lang w:eastAsia="en-NZ"/>
+        </w:rPr>
+        <w:t>dockerfile</w:t>
+      </w:r>
+      <w:proofErr w:type="spellEnd"/>
+      <w:r>
+        <w:rPr>
+          <w:rFonts w:ascii="Consolas" w:eastAsia="Times New Roman" w:hAnsi="Consolas" w:cs="Times New Roman"/>
+          <w:sz w:val="19"/>
+          <w:szCs w:val="19"/>
+          <w:lang w:eastAsia="en-NZ"/>
+        </w:rPr>
+        <w:t xml:space="preserve">: </w:t>
+      </w:r>
+      <w:proofErr w:type="spellStart"/>
+      <w:r>
+        <w:rPr>
+          <w:rFonts w:ascii="Consolas" w:eastAsia="Times New Roman" w:hAnsi="Consolas" w:cs="Times New Roman"/>
+          <w:sz w:val="19"/>
+          <w:szCs w:val="19"/>
+          <w:lang w:eastAsia="en-NZ"/>
+        </w:rPr>
+        <w:t>DockerDemo.Api</w:t>
+      </w:r>
+      <w:proofErr w:type="spellEnd"/>
+      <w:r>
+        <w:rPr>
+          <w:rFonts w:ascii="Consolas" w:eastAsia="Times New Roman" w:hAnsi="Consolas" w:cs="Times New Roman"/>
+          <w:sz w:val="19"/>
+          <w:szCs w:val="19"/>
+          <w:lang w:eastAsia="en-NZ"/>
+        </w:rPr>
+        <w:t>/</w:t>
+      </w:r>
+      <w:proofErr w:type="spellStart"/>
+      <w:r>
+        <w:rPr>
+          <w:rFonts w:ascii="Consolas" w:eastAsia="Times New Roman" w:hAnsi="Consolas" w:cs="Times New Roman"/>
+          <w:sz w:val="19"/>
+          <w:szCs w:val="19"/>
+          <w:lang w:eastAsia="en-NZ"/>
+        </w:rPr>
+        <w:t>Dockerfile</w:t>
+      </w:r>
+      <w:proofErr w:type="spellEnd"/>
+    </w:p>
+    <w:p>
+      <w:pPr>
+        <w:pStyle w:val="ListParagraph"/>
+        <w:spacing w:after="0" w:line="285" w:lineRule="atLeast"/>
+        <w:rPr>
+          <w:rFonts w:ascii="Consolas" w:eastAsia="Times New Roman" w:hAnsi="Consolas" w:cs="Times New Roman"/>
+          <w:sz w:val="19"/>
+          <w:szCs w:val="19"/>
+          <w:lang w:eastAsia="en-NZ"/>
+        </w:rPr>
+      </w:pPr>
+      <w:r>
+        <w:rPr>
+          <w:rFonts w:ascii="Consolas" w:eastAsia="Times New Roman" w:hAnsi="Consolas" w:cs="Times New Roman"/>
+          <w:sz w:val="19"/>
+          <w:szCs w:val="19"/>
+          <w:lang w:eastAsia="en-NZ"/>
+        </w:rPr>
+        <w:t xml:space="preserve">  </w:t>
+      </w:r>
+      <w:proofErr w:type="spellStart"/>
+      <w:r>
+        <w:rPr>
+          <w:rFonts w:ascii="Consolas" w:eastAsia="Times New Roman" w:hAnsi="Consolas" w:cs="Times New Roman"/>
+          <w:sz w:val="19"/>
+          <w:szCs w:val="19"/>
+          <w:lang w:eastAsia="en-NZ"/>
+        </w:rPr>
+        <w:t>dockerdemodb</w:t>
+      </w:r>
+      <w:proofErr w:type="spellEnd"/>
+      <w:r>
+        <w:rPr>
+          <w:rFonts w:ascii="Consolas" w:eastAsia="Times New Roman" w:hAnsi="Consolas" w:cs="Times New Roman"/>
+          <w:sz w:val="19"/>
+          <w:szCs w:val="19"/>
+          <w:lang w:eastAsia="en-NZ"/>
+        </w:rPr>
+        <w:t>:</w:t>
+      </w:r>
+    </w:p>
+    <w:p>
+      <w:pPr>
+        <w:pStyle w:val="ListParagraph"/>
+        <w:spacing w:after="0" w:line="285" w:lineRule="atLeast"/>
+        <w:rPr>
+          <w:rFonts w:ascii="Consolas" w:eastAsia="Times New Roman" w:hAnsi="Consolas" w:cs="Times New Roman"/>
+          <w:sz w:val="21"/>
+          <w:szCs w:val="21"/>
+          <w:lang w:eastAsia="en-NZ"/>
+        </w:rPr>
+      </w:pPr>
+      <w:r>
+        <w:rPr>
+          <w:rFonts w:ascii="Consolas" w:eastAsia="Times New Roman" w:hAnsi="Consolas" w:cs="Times New Roman"/>
+          <w:sz w:val="19"/>
+          <w:szCs w:val="19"/>
+          <w:lang w:eastAsia="en-NZ"/>
+        </w:rPr>
+        <w:t xml:space="preserve">    image: </w:t>
+      </w:r>
+      <w:r>
+        <w:rPr>
+          <w:rFonts w:ascii="Consolas" w:hAnsi="Consolas"/>
+          <w:sz w:val="19"/>
+          <w:szCs w:val="19"/>
+          <w:highlight w:val="yellow"/>
+        </w:rPr>
+        <w:t>&lt;your docker hub namespace&gt;</w:t>
+      </w:r>
+      <w:r>
+        <w:rPr>
+          <w:rFonts w:ascii="Consolas" w:eastAsia="Times New Roman" w:hAnsi="Consolas" w:cs="Times New Roman"/>
+          <w:sz w:val="19"/>
+          <w:szCs w:val="19"/>
+          <w:highlight w:val="yellow"/>
+          <w:lang w:eastAsia="en-NZ"/>
+        </w:rPr>
+        <w:t>/</w:t>
+      </w:r>
+      <w:proofErr w:type="spellStart"/>
+      <w:r>
+        <w:rPr>
+          <w:rFonts w:ascii="Consolas" w:eastAsia="Times New Roman" w:hAnsi="Consolas" w:cs="Times New Roman"/>
+          <w:sz w:val="19"/>
+          <w:szCs w:val="19"/>
+          <w:lang w:eastAsia="en-NZ"/>
+        </w:rPr>
+        <w:t>inventorydb</w:t>
+      </w:r>
+      <w:proofErr w:type="spellEnd"/>
+    </w:p>
+    <w:p>
+      <w:pPr>
+        <w:pStyle w:val="ListParagraph"/>
+      </w:pPr>
+    </w:p>
+    <w:p>
+      <w:pPr>
+        <w:pStyle w:val="ListParagraph"/>
+        <w:numPr>
+          <w:ilvl w:val="0"/>
+          <w:numId w:val="10"/>
+        </w:numPr>
+      </w:pPr>
+      <w:r>
         <w:t>Using the Docker “</w:t>
       </w:r>
       <w:proofErr w:type="spellStart"/>
@@ -4539,8 +5206,6 @@
       <w:r>
         <w:t>Commit command to make images that are prefixed with your Docker Hub namespace:</w:t>
       </w:r>
-      <w:bookmarkStart w:id="9" w:name="_GoBack"/>
-      <w:bookmarkEnd w:id="9"/>
     </w:p>
     <w:p>
       <w:pPr>
@@ -4550,7 +5215,6 @@
         <w:rPr>
           <w:noProof/>
         </w:rPr>
-        <w:lastRenderedPageBreak/>
         <w:drawing>
           <wp:inline distT="0" distB="0" distL="0" distR="0" wp14:anchorId="69BC40A7" wp14:editId="71BB0F1D">
             <wp:extent cx="5731510" cy="1527810"/>
@@ -4597,17 +5261,37 @@
     </w:p>
     <w:p>
       <w:pPr>
+        <w:pStyle w:val="Heading2"/>
+      </w:pPr>
+      <w:r>
+        <w:t xml:space="preserve">Push </w:t>
+      </w:r>
+      <w:r>
+        <w:t xml:space="preserve">your images </w:t>
+      </w:r>
+      <w:r>
+        <w:t>to Docker Hub</w:t>
+      </w:r>
+    </w:p>
+    <w:p>
+      <w:pPr>
         <w:pStyle w:val="ListParagraph"/>
         <w:numPr>
           <w:ilvl w:val="0"/>
           <w:numId w:val="10"/>
         </w:numPr>
       </w:pPr>
-      <w:proofErr w:type="spellStart"/>
-      <w:r>
-        <w:t>Sdf</w:t>
-      </w:r>
-      <w:proofErr w:type="spellEnd"/>
+      <w:r>
+        <w:t>Login to Docker:</w:t>
+      </w:r>
+    </w:p>
+    <w:p>
+      <w:pPr>
+        <w:pStyle w:val="ListParagraph"/>
+      </w:pPr>
+      <w:r>
+        <w:t>$ docker login</w:t>
+      </w:r>
     </w:p>
     <w:p>
       <w:pPr>
@@ -4617,11 +5301,174 @@
           <w:numId w:val="10"/>
         </w:numPr>
       </w:pPr>
-      <w:proofErr w:type="spellStart"/>
-      <w:r>
-        <w:t>Sdf</w:t>
-      </w:r>
-      <w:proofErr w:type="spellEnd"/>
+      <w:r>
+        <w:t>Push your images to Docker Hub:</w:t>
+      </w:r>
+    </w:p>
+    <w:p>
+      <w:pPr>
+        <w:pStyle w:val="ListParagraph"/>
+      </w:pPr>
+      <w:r>
+        <w:t>$ docker push &lt;your docker hub namespace&gt;/</w:t>
+      </w:r>
+      <w:proofErr w:type="spellStart"/>
+      <w:proofErr w:type="gramStart"/>
+      <w:r>
+        <w:t>dockerdemoapi:latest</w:t>
+      </w:r>
+      <w:proofErr w:type="spellEnd"/>
+      <w:proofErr w:type="gramEnd"/>
+    </w:p>
+    <w:p>
+      <w:pPr>
+        <w:pStyle w:val="ListParagraph"/>
+      </w:pPr>
+      <w:r>
+        <w:t xml:space="preserve">$ </w:t>
+      </w:r>
+      <w:r>
+        <w:t>docker push &lt;your docker hub namespace&gt;/</w:t>
+      </w:r>
+      <w:proofErr w:type="spellStart"/>
+      <w:proofErr w:type="gramStart"/>
+      <w:r>
+        <w:t>inventorydb</w:t>
+      </w:r>
+      <w:r>
+        <w:t>:latest</w:t>
+      </w:r>
+      <w:proofErr w:type="spellEnd"/>
+      <w:proofErr w:type="gramEnd"/>
+    </w:p>
+    <w:p>
+      <w:pPr>
+        <w:pStyle w:val="ListParagraph"/>
+      </w:pPr>
+      <w:r>
+        <w:rPr>
+          <w:noProof/>
+        </w:rPr>
+        <w:drawing>
+          <wp:inline distT="0" distB="0" distL="0" distR="0" wp14:anchorId="1239BF43" wp14:editId="74984874">
+            <wp:extent cx="5731510" cy="1093470"/>
+            <wp:effectExtent l="114300" t="76200" r="116840" b="68580"/>
+            <wp:docPr id="34" name="Picture 34"/>
+            <wp:cNvGraphicFramePr>
+              <a:graphicFrameLocks xmlns:a="http://schemas.openxmlformats.org/drawingml/2006/main" noChangeAspect="1"/>
+            </wp:cNvGraphicFramePr>
+            <a:graphic xmlns:a="http://schemas.openxmlformats.org/drawingml/2006/main">
+              <a:graphicData uri="http://schemas.openxmlformats.org/drawingml/2006/picture">
+                <pic:pic xmlns:pic="http://schemas.openxmlformats.org/drawingml/2006/picture">
+                  <pic:nvPicPr>
+                    <pic:cNvPr id="1" name=""/>
+                    <pic:cNvPicPr/>
+                  </pic:nvPicPr>
+                  <pic:blipFill>
+                    <a:blip r:embed="rId40"/>
+                    <a:stretch>
+                      <a:fillRect/>
+                    </a:stretch>
+                  </pic:blipFill>
+                  <pic:spPr>
+                    <a:xfrm>
+                      <a:off x="0" y="0"/>
+                      <a:ext cx="5731510" cy="1093470"/>
+                    </a:xfrm>
+                    <a:prstGeom prst="rect">
+                      <a:avLst/>
+                    </a:prstGeom>
+                    <a:effectLst>
+                      <a:outerShdw blurRad="63500" sx="102000" sy="102000" algn="ctr" rotWithShape="0">
+                        <a:prstClr val="black">
+                          <a:alpha val="40000"/>
+                        </a:prstClr>
+                      </a:outerShdw>
+                    </a:effectLst>
+                  </pic:spPr>
+                </pic:pic>
+              </a:graphicData>
+            </a:graphic>
+          </wp:inline>
+        </w:drawing>
+      </w:r>
+    </w:p>
+    <w:p>
+      <w:pPr>
+        <w:pStyle w:val="ListParagraph"/>
+      </w:pPr>
+      <w:r>
+        <w:t>You should be able to see your new repos on Docker Hub when you have finished:</w:t>
+      </w:r>
+    </w:p>
+    <w:p>
+      <w:pPr>
+        <w:pStyle w:val="ListParagraph"/>
+      </w:pPr>
+      <w:r>
+        <w:rPr>
+          <w:noProof/>
+        </w:rPr>
+        <w:lastRenderedPageBreak/>
+        <w:drawing>
+          <wp:inline distT="0" distB="0" distL="0" distR="0" wp14:anchorId="6A08D4A9" wp14:editId="7E6F188C">
+            <wp:extent cx="3648974" cy="3130695"/>
+            <wp:effectExtent l="114300" t="95250" r="104140" b="88900"/>
+            <wp:docPr id="35" name="Picture 35"/>
+            <wp:cNvGraphicFramePr>
+              <a:graphicFrameLocks xmlns:a="http://schemas.openxmlformats.org/drawingml/2006/main" noChangeAspect="1"/>
+            </wp:cNvGraphicFramePr>
+            <a:graphic xmlns:a="http://schemas.openxmlformats.org/drawingml/2006/main">
+              <a:graphicData uri="http://schemas.openxmlformats.org/drawingml/2006/picture">
+                <pic:pic xmlns:pic="http://schemas.openxmlformats.org/drawingml/2006/picture">
+                  <pic:nvPicPr>
+                    <pic:cNvPr id="1" name=""/>
+                    <pic:cNvPicPr/>
+                  </pic:nvPicPr>
+                  <pic:blipFill>
+                    <a:blip r:embed="rId41"/>
+                    <a:stretch>
+                      <a:fillRect/>
+                    </a:stretch>
+                  </pic:blipFill>
+                  <pic:spPr>
+                    <a:xfrm>
+                      <a:off x="0" y="0"/>
+                      <a:ext cx="3657674" cy="3138159"/>
+                    </a:xfrm>
+                    <a:prstGeom prst="rect">
+                      <a:avLst/>
+                    </a:prstGeom>
+                    <a:effectLst>
+                      <a:outerShdw blurRad="63500" sx="102000" sy="102000" algn="ctr" rotWithShape="0">
+                        <a:prstClr val="black">
+                          <a:alpha val="40000"/>
+                        </a:prstClr>
+                      </a:outerShdw>
+                    </a:effectLst>
+                  </pic:spPr>
+                </pic:pic>
+              </a:graphicData>
+            </a:graphic>
+          </wp:inline>
+        </w:drawing>
+      </w:r>
+    </w:p>
+    <w:p>
+      <w:pPr>
+        <w:pStyle w:val="Heading2"/>
+      </w:pPr>
+      <w:r>
+        <w:t xml:space="preserve">Set up the </w:t>
+      </w:r>
+      <w:proofErr w:type="spellStart"/>
+      <w:r>
+        <w:t>KubeCtl</w:t>
+      </w:r>
+      <w:proofErr w:type="spellEnd"/>
+      <w:r>
+        <w:t xml:space="preserve"> tool</w:t>
+      </w:r>
     </w:p>
     <w:p>
       <w:pPr>
@@ -4631,11 +5478,108 @@
           <w:numId w:val="10"/>
         </w:numPr>
       </w:pPr>
-      <w:proofErr w:type="spellStart"/>
-      <w:r>
-        <w:t>Sdf</w:t>
-      </w:r>
-      <w:proofErr w:type="spellEnd"/>
+      <w:r>
+        <w:rPr>
+          <w:rFonts w:eastAsia="Times New Roman" w:cstheme="minorHAnsi"/>
+          <w:color w:val="000000"/>
+          <w:lang w:eastAsia="en-NZ"/>
+        </w:rPr>
+        <w:t>Make a folder called “</w:t>
+      </w:r>
+      <w:proofErr w:type="spellStart"/>
+      <w:r>
+        <w:rPr>
+          <w:rFonts w:eastAsia="Times New Roman" w:cstheme="minorHAnsi"/>
+          <w:color w:val="333333"/>
+          <w:shd w:val="clear" w:color="auto" w:fill="FFFFFF"/>
+          <w:lang w:eastAsia="en-NZ"/>
+        </w:rPr>
+        <w:t>kubectl</w:t>
+      </w:r>
+      <w:proofErr w:type="spellEnd"/>
+      <w:r>
+        <w:rPr>
+          <w:rFonts w:eastAsia="Times New Roman" w:cstheme="minorHAnsi"/>
+          <w:color w:val="333333"/>
+          <w:shd w:val="clear" w:color="auto" w:fill="FFFFFF"/>
+          <w:lang w:eastAsia="en-NZ"/>
+        </w:rPr>
+        <w:t>” under your “C:\” then run:</w:t>
+      </w:r>
+    </w:p>
+    <w:p>
+      <w:pPr>
+        <w:pStyle w:val="ListParagraph"/>
+      </w:pPr>
+      <w:r>
+        <w:rPr>
+          <w:rFonts w:eastAsia="Times New Roman" w:cstheme="minorHAnsi"/>
+          <w:color w:val="333333"/>
+          <w:shd w:val="clear" w:color="auto" w:fill="FFFFFF"/>
+          <w:lang w:eastAsia="en-NZ"/>
+        </w:rPr>
+        <w:t xml:space="preserve">$ </w:t>
+      </w:r>
+      <w:proofErr w:type="spellStart"/>
+      <w:r>
+        <w:rPr>
+          <w:rFonts w:eastAsia="Times New Roman" w:cstheme="minorHAnsi"/>
+          <w:color w:val="333333"/>
+          <w:shd w:val="clear" w:color="auto" w:fill="FFFFFF"/>
+          <w:lang w:eastAsia="en-NZ"/>
+        </w:rPr>
+        <w:t>az</w:t>
+      </w:r>
+      <w:proofErr w:type="spellEnd"/>
+      <w:r>
+        <w:rPr>
+          <w:rFonts w:eastAsia="Times New Roman" w:cstheme="minorHAnsi"/>
+          <w:color w:val="333333"/>
+          <w:shd w:val="clear" w:color="auto" w:fill="FFFFFF"/>
+          <w:lang w:eastAsia="en-NZ"/>
+        </w:rPr>
+        <w:t xml:space="preserve"> </w:t>
+      </w:r>
+      <w:proofErr w:type="spellStart"/>
+      <w:r>
+        <w:rPr>
+          <w:rFonts w:eastAsia="Times New Roman" w:cstheme="minorHAnsi"/>
+          <w:color w:val="333333"/>
+          <w:shd w:val="clear" w:color="auto" w:fill="FFFFFF"/>
+          <w:lang w:eastAsia="en-NZ"/>
+        </w:rPr>
+        <w:t>acs</w:t>
+      </w:r>
+      <w:proofErr w:type="spellEnd"/>
+      <w:r>
+        <w:rPr>
+          <w:rFonts w:eastAsia="Times New Roman" w:cstheme="minorHAnsi"/>
+          <w:color w:val="333333"/>
+          <w:shd w:val="clear" w:color="auto" w:fill="FFFFFF"/>
+          <w:lang w:eastAsia="en-NZ"/>
+        </w:rPr>
+        <w:t xml:space="preserve"> </w:t>
+      </w:r>
+      <w:proofErr w:type="spellStart"/>
+      <w:r>
+        <w:rPr>
+          <w:rFonts w:eastAsia="Times New Roman" w:cstheme="minorHAnsi"/>
+          <w:color w:val="333333"/>
+          <w:shd w:val="clear" w:color="auto" w:fill="FFFFFF"/>
+          <w:lang w:eastAsia="en-NZ"/>
+        </w:rPr>
+        <w:t>kubernetes</w:t>
+      </w:r>
+      <w:proofErr w:type="spellEnd"/>
+      <w:r>
+        <w:rPr>
+          <w:rFonts w:eastAsia="Times New Roman" w:cstheme="minorHAnsi"/>
+          <w:color w:val="333333"/>
+          <w:shd w:val="clear" w:color="auto" w:fill="FFFFFF"/>
+          <w:lang w:eastAsia="en-NZ"/>
+        </w:rPr>
+        <w:t xml:space="preserve"> install-cli --install-location=C:\kubectl\kubectl.exe</w:t>
+      </w:r>
     </w:p>
     <w:p>
       <w:pPr>
@@ -4645,11 +5589,104 @@
           <w:numId w:val="10"/>
         </w:numPr>
       </w:pPr>
-      <w:proofErr w:type="spellStart"/>
-      <w:r>
-        <w:t>Sdf</w:t>
-      </w:r>
-      <w:proofErr w:type="spellEnd"/>
+      <w:r>
+        <w:rPr>
+          <w:rFonts w:eastAsia="Times New Roman" w:cstheme="minorHAnsi"/>
+          <w:color w:val="333333"/>
+          <w:shd w:val="clear" w:color="auto" w:fill="FFFFFF"/>
+          <w:lang w:eastAsia="en-NZ"/>
+        </w:rPr>
+        <w:t xml:space="preserve">Put </w:t>
+      </w:r>
+      <w:proofErr w:type="spellStart"/>
+      <w:r>
+        <w:rPr>
+          <w:rFonts w:eastAsia="Times New Roman" w:cstheme="minorHAnsi"/>
+          <w:color w:val="333333"/>
+          <w:shd w:val="clear" w:color="auto" w:fill="FFFFFF"/>
+          <w:lang w:eastAsia="en-NZ"/>
+        </w:rPr>
+        <w:t>kubectl</w:t>
+      </w:r>
+      <w:proofErr w:type="spellEnd"/>
+      <w:r>
+        <w:rPr>
+          <w:rFonts w:eastAsia="Times New Roman" w:cstheme="minorHAnsi"/>
+          <w:color w:val="333333"/>
+          <w:shd w:val="clear" w:color="auto" w:fill="FFFFFF"/>
+          <w:lang w:eastAsia="en-NZ"/>
+        </w:rPr>
+        <w:t xml:space="preserve"> on your PATH</w:t>
+      </w:r>
+      <w:r>
+        <w:rPr>
+          <w:rFonts w:eastAsia="Times New Roman" w:cstheme="minorHAnsi"/>
+          <w:color w:val="333333"/>
+          <w:shd w:val="clear" w:color="auto" w:fill="FFFFFF"/>
+          <w:lang w:eastAsia="en-NZ"/>
+        </w:rPr>
+        <w:t>:</w:t>
+      </w:r>
+    </w:p>
+    <w:p>
+      <w:pPr>
+        <w:pStyle w:val="ListParagraph"/>
+      </w:pPr>
+      <w:r>
+        <w:rPr>
+          <w:noProof/>
+          <w:shd w:val="clear" w:color="auto" w:fill="FFFFFF"/>
+          <w:lang w:eastAsia="en-NZ"/>
+        </w:rPr>
+        <w:drawing>
+          <wp:inline distT="0" distB="0" distL="0" distR="0" wp14:anchorId="099EFB21" wp14:editId="1AEE366A">
+            <wp:extent cx="3002280" cy="2846705"/>
+            <wp:effectExtent l="0" t="0" r="7620" b="0"/>
+            <wp:docPr id="32" name="Picture 32" descr="https://lh4.googleusercontent.com/3JsSKkz7aKUeRZscrmkerMtZUc9xFtQfCg0_Jr-sCTCqdMjkOSLJY5P05wr7PPekI5QAaBu7qAyS4kubgKlnCqfpMzSsdQ_wZZNxv47AP64fcqjHs4yBNlKSmKW-I3MfmBRqulEr"/>
+            <wp:cNvGraphicFramePr>
+              <a:graphicFrameLocks xmlns:a="http://schemas.openxmlformats.org/drawingml/2006/main" noChangeAspect="1"/>
+            </wp:cNvGraphicFramePr>
+            <a:graphic xmlns:a="http://schemas.openxmlformats.org/drawingml/2006/main">
+              <a:graphicData uri="http://schemas.openxmlformats.org/drawingml/2006/picture">
+                <pic:pic xmlns:pic="http://schemas.openxmlformats.org/drawingml/2006/picture">
+                  <pic:nvPicPr>
+                    <pic:cNvPr id="0" name="Picture 9" descr="https://lh4.googleusercontent.com/3JsSKkz7aKUeRZscrmkerMtZUc9xFtQfCg0_Jr-sCTCqdMjkOSLJY5P05wr7PPekI5QAaBu7qAyS4kubgKlnCqfpMzSsdQ_wZZNxv47AP64fcqjHs4yBNlKSmKW-I3MfmBRqulEr"/>
+                    <pic:cNvPicPr>
+                      <a:picLocks noChangeAspect="1" noChangeArrowheads="1"/>
+                    </pic:cNvPicPr>
+                  </pic:nvPicPr>
+                  <pic:blipFill>
+                    <a:blip r:embed="rId42">
+                      <a:extLst>
+                        <a:ext uri="{28A0092B-C50C-407E-A947-70E740481C1C}">
+                          <a14:useLocalDpi xmlns:a14="http://schemas.microsoft.com/office/drawing/2010/main" val="0"/>
+                        </a:ext>
+                      </a:extLst>
+                    </a:blip>
+                    <a:srcRect/>
+                    <a:stretch>
+                      <a:fillRect/>
+                    </a:stretch>
+                  </pic:blipFill>
+                  <pic:spPr bwMode="auto">
+                    <a:xfrm>
+                      <a:off x="0" y="0"/>
+                      <a:ext cx="3002280" cy="2846705"/>
+                    </a:xfrm>
+                    <a:prstGeom prst="rect">
+                      <a:avLst/>
+                    </a:prstGeom>
+                    <a:noFill/>
+                    <a:ln>
+                      <a:noFill/>
+                    </a:ln>
+                  </pic:spPr>
+                </pic:pic>
+              </a:graphicData>
+            </a:graphic>
+          </wp:inline>
+        </w:drawing>
+      </w:r>
     </w:p>
     <w:p>
       <w:pPr>
@@ -4659,11 +5696,210 @@
           <w:numId w:val="10"/>
         </w:numPr>
       </w:pPr>
-      <w:proofErr w:type="spellStart"/>
-      <w:r>
-        <w:t>Sdf</w:t>
-      </w:r>
-      <w:proofErr w:type="spellEnd"/>
+      <w:r>
+        <w:rPr>
+          <w:rFonts w:eastAsia="Times New Roman" w:cstheme="minorHAnsi"/>
+          <w:color w:val="333333"/>
+          <w:lang w:eastAsia="en-NZ"/>
+        </w:rPr>
+        <w:t>Get the key that will enable you to interact directly with AKS from the command line:</w:t>
+      </w:r>
+    </w:p>
+    <w:p>
+      <w:pPr>
+        <w:pStyle w:val="ListParagraph"/>
+        <w:rPr>
+          <w:rFonts w:eastAsia="Times New Roman" w:cstheme="minorHAnsi"/>
+          <w:color w:val="333333"/>
+          <w:shd w:val="clear" w:color="auto" w:fill="FFFFFF"/>
+          <w:lang w:eastAsia="en-NZ"/>
+        </w:rPr>
+      </w:pPr>
+      <w:r>
+        <w:rPr>
+          <w:rFonts w:eastAsia="Times New Roman" w:cstheme="minorHAnsi"/>
+          <w:color w:val="333333"/>
+          <w:shd w:val="clear" w:color="auto" w:fill="FFFFFF"/>
+          <w:lang w:eastAsia="en-NZ"/>
+        </w:rPr>
+        <w:t>$</w:t>
+      </w:r>
+      <w:r>
+        <w:rPr>
+          <w:rFonts w:eastAsia="Times New Roman" w:cstheme="minorHAnsi"/>
+          <w:color w:val="333333"/>
+          <w:shd w:val="clear" w:color="auto" w:fill="FFFFFF"/>
+          <w:lang w:eastAsia="en-NZ"/>
+        </w:rPr>
+        <w:t xml:space="preserve"> </w:t>
+      </w:r>
+      <w:proofErr w:type="spellStart"/>
+      <w:r>
+        <w:rPr>
+          <w:rFonts w:eastAsia="Times New Roman" w:cstheme="minorHAnsi"/>
+          <w:color w:val="333333"/>
+          <w:shd w:val="clear" w:color="auto" w:fill="FFFFFF"/>
+          <w:lang w:eastAsia="en-NZ"/>
+        </w:rPr>
+        <w:t>az</w:t>
+      </w:r>
+      <w:proofErr w:type="spellEnd"/>
+      <w:r>
+        <w:rPr>
+          <w:rFonts w:eastAsia="Times New Roman" w:cstheme="minorHAnsi"/>
+          <w:color w:val="333333"/>
+          <w:shd w:val="clear" w:color="auto" w:fill="FFFFFF"/>
+          <w:lang w:eastAsia="en-NZ"/>
+        </w:rPr>
+        <w:t xml:space="preserve"> </w:t>
+      </w:r>
+      <w:proofErr w:type="spellStart"/>
+      <w:r>
+        <w:rPr>
+          <w:rFonts w:eastAsia="Times New Roman" w:cstheme="minorHAnsi"/>
+          <w:color w:val="333333"/>
+          <w:shd w:val="clear" w:color="auto" w:fill="FFFFFF"/>
+          <w:lang w:eastAsia="en-NZ"/>
+        </w:rPr>
+        <w:t>acs</w:t>
+      </w:r>
+      <w:proofErr w:type="spellEnd"/>
+      <w:r>
+        <w:rPr>
+          <w:rFonts w:eastAsia="Times New Roman" w:cstheme="minorHAnsi"/>
+          <w:color w:val="333333"/>
+          <w:shd w:val="clear" w:color="auto" w:fill="FFFFFF"/>
+          <w:lang w:eastAsia="en-NZ"/>
+        </w:rPr>
+        <w:t xml:space="preserve"> </w:t>
+      </w:r>
+      <w:proofErr w:type="spellStart"/>
+      <w:r>
+        <w:rPr>
+          <w:rFonts w:eastAsia="Times New Roman" w:cstheme="minorHAnsi"/>
+          <w:color w:val="333333"/>
+          <w:shd w:val="clear" w:color="auto" w:fill="FFFFFF"/>
+          <w:lang w:eastAsia="en-NZ"/>
+        </w:rPr>
+        <w:t>kubernetes</w:t>
+      </w:r>
+      <w:proofErr w:type="spellEnd"/>
+      <w:r>
+        <w:rPr>
+          <w:rFonts w:eastAsia="Times New Roman" w:cstheme="minorHAnsi"/>
+          <w:color w:val="333333"/>
+          <w:shd w:val="clear" w:color="auto" w:fill="FFFFFF"/>
+          <w:lang w:eastAsia="en-NZ"/>
+        </w:rPr>
+        <w:t xml:space="preserve"> get-credentials --resource-group=</w:t>
+      </w:r>
+      <w:r>
+        <w:rPr>
+          <w:rFonts w:eastAsia="Times New Roman" w:cstheme="minorHAnsi"/>
+          <w:color w:val="333333"/>
+          <w:shd w:val="clear" w:color="auto" w:fill="FFFFFF"/>
+          <w:lang w:eastAsia="en-NZ"/>
+        </w:rPr>
+        <w:t>ABC</w:t>
+      </w:r>
+      <w:r>
+        <w:rPr>
+          <w:rFonts w:eastAsia="Times New Roman" w:cstheme="minorHAnsi"/>
+          <w:color w:val="333333"/>
+          <w:shd w:val="clear" w:color="auto" w:fill="FFFFFF"/>
+          <w:lang w:eastAsia="en-NZ"/>
+        </w:rPr>
+        <w:t>-K8s --name=</w:t>
+      </w:r>
+      <w:r>
+        <w:rPr>
+          <w:rFonts w:eastAsia="Times New Roman" w:cstheme="minorHAnsi"/>
+          <w:color w:val="333333"/>
+          <w:shd w:val="clear" w:color="auto" w:fill="FFFFFF"/>
+          <w:lang w:eastAsia="en-NZ"/>
+        </w:rPr>
+        <w:t>ABC</w:t>
+      </w:r>
+      <w:r>
+        <w:rPr>
+          <w:rFonts w:eastAsia="Times New Roman" w:cstheme="minorHAnsi"/>
+          <w:color w:val="333333"/>
+          <w:shd w:val="clear" w:color="auto" w:fill="FFFFFF"/>
+          <w:lang w:eastAsia="en-NZ"/>
+        </w:rPr>
+        <w:t>-</w:t>
+      </w:r>
+      <w:proofErr w:type="spellStart"/>
+      <w:r>
+        <w:rPr>
+          <w:rFonts w:eastAsia="Times New Roman" w:cstheme="minorHAnsi"/>
+          <w:color w:val="333333"/>
+          <w:shd w:val="clear" w:color="auto" w:fill="FFFFFF"/>
+          <w:lang w:eastAsia="en-NZ"/>
+        </w:rPr>
+        <w:t>Kube</w:t>
+      </w:r>
+      <w:proofErr w:type="spellEnd"/>
+      <w:r>
+        <w:rPr>
+          <w:rFonts w:eastAsia="Times New Roman" w:cstheme="minorHAnsi"/>
+          <w:color w:val="333333"/>
+          <w:shd w:val="clear" w:color="auto" w:fill="FFFFFF"/>
+          <w:lang w:eastAsia="en-NZ"/>
+        </w:rPr>
+        <w:t>-</w:t>
+      </w:r>
+      <w:proofErr w:type="spellStart"/>
+      <w:r>
+        <w:rPr>
+          <w:rFonts w:eastAsia="Times New Roman" w:cstheme="minorHAnsi"/>
+          <w:color w:val="333333"/>
+          <w:shd w:val="clear" w:color="auto" w:fill="FFFFFF"/>
+          <w:lang w:eastAsia="en-NZ"/>
+        </w:rPr>
+        <w:t>Cluster</w:t>
+      </w:r>
+      <w:proofErr w:type="spellEnd"/>
+    </w:p>
+    <w:p>
+      <w:pPr>
+        <w:pStyle w:val="ListParagraph"/>
+        <w:rPr>
+          <w:rFonts w:eastAsia="Times New Roman" w:cstheme="minorHAnsi"/>
+          <w:color w:val="333333"/>
+          <w:shd w:val="clear" w:color="auto" w:fill="FFFFFF"/>
+          <w:lang w:eastAsia="en-NZ"/>
+        </w:rPr>
+      </w:pPr>
+      <w:r>
+        <w:rPr>
+          <w:rFonts w:eastAsia="Times New Roman" w:cstheme="minorHAnsi"/>
+          <w:color w:val="333333"/>
+          <w:shd w:val="clear" w:color="auto" w:fill="FFFFFF"/>
+          <w:lang w:eastAsia="en-NZ"/>
+        </w:rPr>
+        <w:t>You should see the output as follows:</w:t>
+      </w:r>
+    </w:p>
+    <w:p>
+      <w:pPr>
+        <w:pStyle w:val="ListParagraph"/>
+        <w:rPr>
+          <w:rFonts w:eastAsia="Times New Roman" w:cstheme="minorHAnsi"/>
+          <w:color w:val="333333"/>
+          <w:shd w:val="clear" w:color="auto" w:fill="FFFFFF"/>
+          <w:lang w:eastAsia="en-NZ"/>
+        </w:rPr>
+      </w:pPr>
+      <w:r>
+        <w:rPr>
+          <w:rFonts w:eastAsia="Times New Roman" w:cstheme="minorHAnsi"/>
+          <w:color w:val="333333"/>
+          <w:shd w:val="clear" w:color="auto" w:fill="FFFFFF"/>
+          <w:lang w:eastAsia="en-NZ"/>
+        </w:rPr>
+        <w:t>Merged "k8s-kubemgmt" as current context in C:\Users\bernardo\.kube\config</w:t>
+      </w:r>
     </w:p>
     <w:p>
       <w:pPr>
@@ -4672,12 +5908,203 @@
           <w:ilvl w:val="0"/>
           <w:numId w:val="10"/>
         </w:numPr>
-      </w:pPr>
-      <w:proofErr w:type="spellStart"/>
-      <w:r>
-        <w:t>Sdf</w:t>
-      </w:r>
-      <w:proofErr w:type="spellEnd"/>
+        <w:rPr>
+          <w:rFonts w:eastAsia="Times New Roman" w:cstheme="minorHAnsi"/>
+          <w:color w:val="333333"/>
+          <w:lang w:eastAsia="en-NZ"/>
+        </w:rPr>
+      </w:pPr>
+      <w:r>
+        <w:rPr>
+          <w:rFonts w:eastAsia="Times New Roman" w:cstheme="minorHAnsi"/>
+          <w:color w:val="333333"/>
+          <w:lang w:eastAsia="en-NZ"/>
+        </w:rPr>
+        <w:t xml:space="preserve">Start the </w:t>
+      </w:r>
+      <w:proofErr w:type="spellStart"/>
+      <w:r>
+        <w:rPr>
+          <w:rFonts w:eastAsia="Times New Roman" w:cstheme="minorHAnsi"/>
+          <w:color w:val="333333"/>
+          <w:lang w:eastAsia="en-NZ"/>
+        </w:rPr>
+        <w:t>kubectl</w:t>
+      </w:r>
+      <w:proofErr w:type="spellEnd"/>
+      <w:r>
+        <w:rPr>
+          <w:rFonts w:eastAsia="Times New Roman" w:cstheme="minorHAnsi"/>
+          <w:color w:val="333333"/>
+          <w:lang w:eastAsia="en-NZ"/>
+        </w:rPr>
+        <w:t xml:space="preserve"> proxy:</w:t>
+      </w:r>
+    </w:p>
+    <w:p>
+      <w:pPr>
+        <w:pStyle w:val="ListParagraph"/>
+        <w:rPr>
+          <w:rFonts w:eastAsia="Times New Roman" w:cstheme="minorHAnsi"/>
+          <w:color w:val="333333"/>
+          <w:shd w:val="clear" w:color="auto" w:fill="FFFFFF"/>
+          <w:lang w:eastAsia="en-NZ"/>
+        </w:rPr>
+      </w:pPr>
+      <w:r>
+        <w:rPr>
+          <w:rFonts w:eastAsia="Times New Roman" w:cstheme="minorHAnsi"/>
+          <w:color w:val="333333"/>
+          <w:shd w:val="clear" w:color="auto" w:fill="FFFFFF"/>
+          <w:lang w:eastAsia="en-NZ"/>
+        </w:rPr>
+        <w:t xml:space="preserve">$ </w:t>
+      </w:r>
+      <w:proofErr w:type="spellStart"/>
+      <w:r>
+        <w:rPr>
+          <w:rFonts w:eastAsia="Times New Roman" w:cstheme="minorHAnsi"/>
+          <w:color w:val="333333"/>
+          <w:shd w:val="clear" w:color="auto" w:fill="FFFFFF"/>
+          <w:lang w:eastAsia="en-NZ"/>
+        </w:rPr>
+        <w:t>kubectl</w:t>
+      </w:r>
+      <w:proofErr w:type="spellEnd"/>
+      <w:r>
+        <w:rPr>
+          <w:rFonts w:eastAsia="Times New Roman" w:cstheme="minorHAnsi"/>
+          <w:color w:val="333333"/>
+          <w:shd w:val="clear" w:color="auto" w:fill="FFFFFF"/>
+          <w:lang w:eastAsia="en-NZ"/>
+        </w:rPr>
+        <w:t xml:space="preserve"> proxy</w:t>
+      </w:r>
+    </w:p>
+    <w:p>
+      <w:pPr>
+        <w:pStyle w:val="ListParagraph"/>
+        <w:rPr>
+          <w:rFonts w:eastAsia="Times New Roman" w:cstheme="minorHAnsi"/>
+          <w:color w:val="333333"/>
+          <w:shd w:val="clear" w:color="auto" w:fill="FFFFFF"/>
+          <w:lang w:eastAsia="en-NZ"/>
+        </w:rPr>
+      </w:pPr>
+      <w:r>
+        <w:rPr>
+          <w:rFonts w:eastAsia="Times New Roman" w:cstheme="minorHAnsi"/>
+          <w:color w:val="333333"/>
+          <w:lang w:eastAsia="en-NZ"/>
+        </w:rPr>
+        <w:t xml:space="preserve">You should see output as follows: </w:t>
+      </w:r>
+      <w:r>
+        <w:rPr>
+          <w:rFonts w:eastAsia="Times New Roman" w:cstheme="minorHAnsi"/>
+          <w:color w:val="333333"/>
+          <w:lang w:eastAsia="en-NZ"/>
+        </w:rPr>
+        <w:t>“</w:t>
+      </w:r>
+      <w:r>
+        <w:rPr>
+          <w:rFonts w:eastAsia="Times New Roman" w:cstheme="minorHAnsi"/>
+          <w:color w:val="333333"/>
+          <w:shd w:val="clear" w:color="auto" w:fill="FFFFFF"/>
+          <w:lang w:eastAsia="en-NZ"/>
+        </w:rPr>
+        <w:t>Starting to serve on 127.0.0.1:8001</w:t>
+      </w:r>
+      <w:r>
+        <w:rPr>
+          <w:rFonts w:eastAsia="Times New Roman" w:cstheme="minorHAnsi"/>
+          <w:color w:val="333333"/>
+          <w:shd w:val="clear" w:color="auto" w:fill="FFFFFF"/>
+          <w:lang w:eastAsia="en-NZ"/>
+        </w:rPr>
+        <w:t>”</w:t>
+      </w:r>
+    </w:p>
+    <w:p>
+      <w:pPr>
+        <w:pStyle w:val="ListParagraph"/>
+      </w:pPr>
+      <w:r>
+        <w:t xml:space="preserve">Browse to </w:t>
+      </w:r>
+      <w:hyperlink r:id="rId43" w:history="1">
+        <w:r>
+          <w:rPr>
+            <w:rStyle w:val="Hyperlink"/>
+          </w:rPr>
+          <w:t>http://localhost:8001/ui</w:t>
+        </w:r>
+      </w:hyperlink>
+      <w:r>
+        <w:t xml:space="preserve"> </w:t>
+      </w:r>
+    </w:p>
+    <w:p>
+      <w:pPr>
+        <w:pStyle w:val="ListParagraph"/>
+      </w:pPr>
+      <w:r>
+        <w:rPr>
+          <w:noProof/>
+        </w:rPr>
+        <w:lastRenderedPageBreak/>
+        <w:drawing>
+          <wp:inline distT="0" distB="0" distL="0" distR="0" wp14:anchorId="19DECF5E" wp14:editId="13C61774">
+            <wp:extent cx="4533900" cy="4762500"/>
+            <wp:effectExtent l="95250" t="114300" r="95250" b="114300"/>
+            <wp:docPr id="33" name="Picture 33"/>
+            <wp:cNvGraphicFramePr>
+              <a:graphicFrameLocks xmlns:a="http://schemas.openxmlformats.org/drawingml/2006/main" noChangeAspect="1"/>
+            </wp:cNvGraphicFramePr>
+            <a:graphic xmlns:a="http://schemas.openxmlformats.org/drawingml/2006/main">
+              <a:graphicData uri="http://schemas.openxmlformats.org/drawingml/2006/picture">
+                <pic:pic xmlns:pic="http://schemas.openxmlformats.org/drawingml/2006/picture">
+                  <pic:nvPicPr>
+                    <pic:cNvPr id="1" name=""/>
+                    <pic:cNvPicPr/>
+                  </pic:nvPicPr>
+                  <pic:blipFill>
+                    <a:blip r:embed="rId44"/>
+                    <a:stretch>
+                      <a:fillRect/>
+                    </a:stretch>
+                  </pic:blipFill>
+                  <pic:spPr>
+                    <a:xfrm>
+                      <a:off x="0" y="0"/>
+                      <a:ext cx="4533900" cy="4762500"/>
+                    </a:xfrm>
+                    <a:prstGeom prst="rect">
+                      <a:avLst/>
+                    </a:prstGeom>
+                    <a:effectLst>
+                      <a:outerShdw blurRad="63500" sx="102000" sy="102000" algn="ctr" rotWithShape="0">
+                        <a:prstClr val="black">
+                          <a:alpha val="40000"/>
+                        </a:prstClr>
+                      </a:outerShdw>
+                    </a:effectLst>
+                  </pic:spPr>
+                </pic:pic>
+              </a:graphicData>
+            </a:graphic>
+          </wp:inline>
+        </w:drawing>
+      </w:r>
+    </w:p>
+    <w:p>
+      <w:pPr>
+        <w:pStyle w:val="Heading2"/>
+      </w:pPr>
+      <w:r>
+        <w:t>Deploy our microservice to AKS</w:t>
+      </w:r>
     </w:p>
     <w:p>
       <w:pPr>
@@ -4687,6 +6114,891 @@
           <w:numId w:val="10"/>
         </w:numPr>
       </w:pPr>
+      <w:r>
+        <w:t xml:space="preserve">Add a deployment file that we will use to upload to Kubernetes – I called mine </w:t>
+      </w:r>
+      <w:proofErr w:type="spellStart"/>
+      <w:r>
+        <w:t>dockerdemo.yml</w:t>
+      </w:r>
+      <w:proofErr w:type="spellEnd"/>
+      <w:r>
+        <w:t>:</w:t>
+      </w:r>
+    </w:p>
+    <w:p>
+      <w:pPr>
+        <w:pStyle w:val="ListParagraph"/>
+      </w:pPr>
+    </w:p>
+    <w:p>
+      <w:pPr>
+        <w:pStyle w:val="ListParagraph"/>
+        <w:spacing w:after="0" w:line="285" w:lineRule="atLeast"/>
+        <w:rPr>
+          <w:rFonts w:ascii="Consolas" w:eastAsia="Times New Roman" w:hAnsi="Consolas" w:cs="Times New Roman"/>
+          <w:sz w:val="19"/>
+          <w:szCs w:val="19"/>
+          <w:lang w:eastAsia="en-NZ"/>
+        </w:rPr>
+      </w:pPr>
+      <w:proofErr w:type="spellStart"/>
+      <w:r>
+        <w:rPr>
+          <w:rFonts w:ascii="Consolas" w:eastAsia="Times New Roman" w:hAnsi="Consolas" w:cs="Times New Roman"/>
+          <w:sz w:val="19"/>
+          <w:szCs w:val="19"/>
+          <w:lang w:eastAsia="en-NZ"/>
+        </w:rPr>
+        <w:t>apiVersion</w:t>
+      </w:r>
+      <w:proofErr w:type="spellEnd"/>
+      <w:r>
+        <w:rPr>
+          <w:rFonts w:ascii="Consolas" w:eastAsia="Times New Roman" w:hAnsi="Consolas" w:cs="Times New Roman"/>
+          <w:sz w:val="19"/>
+          <w:szCs w:val="19"/>
+          <w:lang w:eastAsia="en-NZ"/>
+        </w:rPr>
+        <w:t>: extensions/v1beta1</w:t>
+      </w:r>
+    </w:p>
+    <w:p>
+      <w:pPr>
+        <w:pStyle w:val="ListParagraph"/>
+        <w:spacing w:after="0" w:line="285" w:lineRule="atLeast"/>
+        <w:rPr>
+          <w:rFonts w:ascii="Consolas" w:eastAsia="Times New Roman" w:hAnsi="Consolas" w:cs="Times New Roman"/>
+          <w:sz w:val="19"/>
+          <w:szCs w:val="19"/>
+          <w:lang w:eastAsia="en-NZ"/>
+        </w:rPr>
+      </w:pPr>
+      <w:r>
+        <w:rPr>
+          <w:rFonts w:ascii="Consolas" w:eastAsia="Times New Roman" w:hAnsi="Consolas" w:cs="Times New Roman"/>
+          <w:sz w:val="19"/>
+          <w:szCs w:val="19"/>
+          <w:lang w:eastAsia="en-NZ"/>
+        </w:rPr>
+        <w:t>kind: Deployment</w:t>
+      </w:r>
+    </w:p>
+    <w:p>
+      <w:pPr>
+        <w:pStyle w:val="ListParagraph"/>
+        <w:spacing w:after="0" w:line="285" w:lineRule="atLeast"/>
+        <w:rPr>
+          <w:rFonts w:ascii="Consolas" w:eastAsia="Times New Roman" w:hAnsi="Consolas" w:cs="Times New Roman"/>
+          <w:sz w:val="19"/>
+          <w:szCs w:val="19"/>
+          <w:lang w:eastAsia="en-NZ"/>
+        </w:rPr>
+      </w:pPr>
+      <w:r>
+        <w:rPr>
+          <w:rFonts w:ascii="Consolas" w:eastAsia="Times New Roman" w:hAnsi="Consolas" w:cs="Times New Roman"/>
+          <w:sz w:val="19"/>
+          <w:szCs w:val="19"/>
+          <w:lang w:eastAsia="en-NZ"/>
+        </w:rPr>
+        <w:t>metadata:</w:t>
+      </w:r>
+    </w:p>
+    <w:p>
+      <w:pPr>
+        <w:pStyle w:val="ListParagraph"/>
+        <w:spacing w:after="0" w:line="285" w:lineRule="atLeast"/>
+        <w:rPr>
+          <w:rFonts w:ascii="Consolas" w:eastAsia="Times New Roman" w:hAnsi="Consolas" w:cs="Times New Roman"/>
+          <w:sz w:val="19"/>
+          <w:szCs w:val="19"/>
+          <w:lang w:eastAsia="en-NZ"/>
+        </w:rPr>
+      </w:pPr>
+      <w:r>
+        <w:rPr>
+          <w:rFonts w:ascii="Consolas" w:eastAsia="Times New Roman" w:hAnsi="Consolas" w:cs="Times New Roman"/>
+          <w:sz w:val="19"/>
+          <w:szCs w:val="19"/>
+          <w:lang w:eastAsia="en-NZ"/>
+        </w:rPr>
+        <w:t xml:space="preserve">  name: </w:t>
+      </w:r>
+      <w:proofErr w:type="spellStart"/>
+      <w:r>
+        <w:rPr>
+          <w:rFonts w:ascii="Consolas" w:eastAsia="Times New Roman" w:hAnsi="Consolas" w:cs="Times New Roman"/>
+          <w:sz w:val="19"/>
+          <w:szCs w:val="19"/>
+          <w:lang w:eastAsia="en-NZ"/>
+        </w:rPr>
+        <w:t>abcdockerdemo</w:t>
+      </w:r>
+      <w:proofErr w:type="spellEnd"/>
+      <w:r>
+        <w:rPr>
+          <w:rFonts w:ascii="Consolas" w:eastAsia="Times New Roman" w:hAnsi="Consolas" w:cs="Times New Roman"/>
+          <w:sz w:val="19"/>
+          <w:szCs w:val="19"/>
+          <w:lang w:eastAsia="en-NZ"/>
+        </w:rPr>
+        <w:t>-deployment</w:t>
+      </w:r>
+    </w:p>
+    <w:p>
+      <w:pPr>
+        <w:pStyle w:val="ListParagraph"/>
+        <w:spacing w:after="0" w:line="285" w:lineRule="atLeast"/>
+        <w:rPr>
+          <w:rFonts w:ascii="Consolas" w:eastAsia="Times New Roman" w:hAnsi="Consolas" w:cs="Times New Roman"/>
+          <w:sz w:val="19"/>
+          <w:szCs w:val="19"/>
+          <w:lang w:eastAsia="en-NZ"/>
+        </w:rPr>
+      </w:pPr>
+      <w:r>
+        <w:rPr>
+          <w:rFonts w:ascii="Consolas" w:eastAsia="Times New Roman" w:hAnsi="Consolas" w:cs="Times New Roman"/>
+          <w:sz w:val="19"/>
+          <w:szCs w:val="19"/>
+          <w:lang w:eastAsia="en-NZ"/>
+        </w:rPr>
+        <w:t>spec:</w:t>
+      </w:r>
+    </w:p>
+    <w:p>
+      <w:pPr>
+        <w:pStyle w:val="ListParagraph"/>
+        <w:spacing w:after="0" w:line="285" w:lineRule="atLeast"/>
+        <w:rPr>
+          <w:rFonts w:ascii="Consolas" w:eastAsia="Times New Roman" w:hAnsi="Consolas" w:cs="Times New Roman"/>
+          <w:sz w:val="19"/>
+          <w:szCs w:val="19"/>
+          <w:lang w:eastAsia="en-NZ"/>
+        </w:rPr>
+      </w:pPr>
+      <w:r>
+        <w:rPr>
+          <w:rFonts w:ascii="Consolas" w:eastAsia="Times New Roman" w:hAnsi="Consolas" w:cs="Times New Roman"/>
+          <w:sz w:val="19"/>
+          <w:szCs w:val="19"/>
+          <w:lang w:eastAsia="en-NZ"/>
+        </w:rPr>
+        <w:t xml:space="preserve">  replicas: 3</w:t>
+      </w:r>
+    </w:p>
+    <w:p>
+      <w:pPr>
+        <w:pStyle w:val="ListParagraph"/>
+        <w:spacing w:after="0" w:line="285" w:lineRule="atLeast"/>
+        <w:rPr>
+          <w:rFonts w:ascii="Consolas" w:eastAsia="Times New Roman" w:hAnsi="Consolas" w:cs="Times New Roman"/>
+          <w:sz w:val="19"/>
+          <w:szCs w:val="19"/>
+          <w:lang w:eastAsia="en-NZ"/>
+        </w:rPr>
+      </w:pPr>
+      <w:r>
+        <w:rPr>
+          <w:rFonts w:ascii="Consolas" w:eastAsia="Times New Roman" w:hAnsi="Consolas" w:cs="Times New Roman"/>
+          <w:sz w:val="19"/>
+          <w:szCs w:val="19"/>
+          <w:lang w:eastAsia="en-NZ"/>
+        </w:rPr>
+        <w:t xml:space="preserve">  template:</w:t>
+      </w:r>
+    </w:p>
+    <w:p>
+      <w:pPr>
+        <w:pStyle w:val="ListParagraph"/>
+        <w:spacing w:after="0" w:line="285" w:lineRule="atLeast"/>
+        <w:rPr>
+          <w:rFonts w:ascii="Consolas" w:eastAsia="Times New Roman" w:hAnsi="Consolas" w:cs="Times New Roman"/>
+          <w:sz w:val="19"/>
+          <w:szCs w:val="19"/>
+          <w:lang w:eastAsia="en-NZ"/>
+        </w:rPr>
+      </w:pPr>
+      <w:r>
+        <w:rPr>
+          <w:rFonts w:ascii="Consolas" w:eastAsia="Times New Roman" w:hAnsi="Consolas" w:cs="Times New Roman"/>
+          <w:sz w:val="19"/>
+          <w:szCs w:val="19"/>
+          <w:lang w:eastAsia="en-NZ"/>
+        </w:rPr>
+        <w:t xml:space="preserve">    metadata:</w:t>
+      </w:r>
+    </w:p>
+    <w:p>
+      <w:pPr>
+        <w:pStyle w:val="ListParagraph"/>
+        <w:spacing w:after="0" w:line="285" w:lineRule="atLeast"/>
+        <w:rPr>
+          <w:rFonts w:ascii="Consolas" w:eastAsia="Times New Roman" w:hAnsi="Consolas" w:cs="Times New Roman"/>
+          <w:sz w:val="19"/>
+          <w:szCs w:val="19"/>
+          <w:lang w:eastAsia="en-NZ"/>
+        </w:rPr>
+      </w:pPr>
+      <w:r>
+        <w:rPr>
+          <w:rFonts w:ascii="Consolas" w:eastAsia="Times New Roman" w:hAnsi="Consolas" w:cs="Times New Roman"/>
+          <w:sz w:val="19"/>
+          <w:szCs w:val="19"/>
+          <w:lang w:eastAsia="en-NZ"/>
+        </w:rPr>
+        <w:t xml:space="preserve">      labels:</w:t>
+      </w:r>
+    </w:p>
+    <w:p>
+      <w:pPr>
+        <w:pStyle w:val="ListParagraph"/>
+        <w:spacing w:after="0" w:line="285" w:lineRule="atLeast"/>
+        <w:rPr>
+          <w:rFonts w:ascii="Consolas" w:eastAsia="Times New Roman" w:hAnsi="Consolas" w:cs="Times New Roman"/>
+          <w:sz w:val="19"/>
+          <w:szCs w:val="19"/>
+          <w:lang w:eastAsia="en-NZ"/>
+        </w:rPr>
+      </w:pPr>
+      <w:r>
+        <w:rPr>
+          <w:rFonts w:ascii="Consolas" w:eastAsia="Times New Roman" w:hAnsi="Consolas" w:cs="Times New Roman"/>
+          <w:sz w:val="19"/>
+          <w:szCs w:val="19"/>
+          <w:lang w:eastAsia="en-NZ"/>
+        </w:rPr>
+        <w:t xml:space="preserve">        app: </w:t>
+      </w:r>
+      <w:proofErr w:type="spellStart"/>
+      <w:r>
+        <w:rPr>
+          <w:rFonts w:ascii="Consolas" w:eastAsia="Times New Roman" w:hAnsi="Consolas" w:cs="Times New Roman"/>
+          <w:sz w:val="19"/>
+          <w:szCs w:val="19"/>
+          <w:lang w:eastAsia="en-NZ"/>
+        </w:rPr>
+        <w:t>abcdockerdemo</w:t>
+      </w:r>
+      <w:proofErr w:type="spellEnd"/>
+    </w:p>
+    <w:p>
+      <w:pPr>
+        <w:pStyle w:val="ListParagraph"/>
+        <w:spacing w:after="0" w:line="285" w:lineRule="atLeast"/>
+        <w:rPr>
+          <w:rFonts w:ascii="Consolas" w:eastAsia="Times New Roman" w:hAnsi="Consolas" w:cs="Times New Roman"/>
+          <w:sz w:val="19"/>
+          <w:szCs w:val="19"/>
+          <w:lang w:eastAsia="en-NZ"/>
+        </w:rPr>
+      </w:pPr>
+      <w:r>
+        <w:rPr>
+          <w:rFonts w:ascii="Consolas" w:eastAsia="Times New Roman" w:hAnsi="Consolas" w:cs="Times New Roman"/>
+          <w:sz w:val="19"/>
+          <w:szCs w:val="19"/>
+          <w:lang w:eastAsia="en-NZ"/>
+        </w:rPr>
+        <w:t xml:space="preserve">    spec:</w:t>
+      </w:r>
+    </w:p>
+    <w:p>
+      <w:pPr>
+        <w:pStyle w:val="ListParagraph"/>
+        <w:spacing w:after="0" w:line="285" w:lineRule="atLeast"/>
+        <w:rPr>
+          <w:rFonts w:ascii="Consolas" w:eastAsia="Times New Roman" w:hAnsi="Consolas" w:cs="Times New Roman"/>
+          <w:sz w:val="19"/>
+          <w:szCs w:val="19"/>
+          <w:lang w:eastAsia="en-NZ"/>
+        </w:rPr>
+      </w:pPr>
+      <w:r>
+        <w:rPr>
+          <w:rFonts w:ascii="Consolas" w:eastAsia="Times New Roman" w:hAnsi="Consolas" w:cs="Times New Roman"/>
+          <w:sz w:val="19"/>
+          <w:szCs w:val="19"/>
+          <w:lang w:eastAsia="en-NZ"/>
+        </w:rPr>
+        <w:t xml:space="preserve">      containers:</w:t>
+      </w:r>
+    </w:p>
+    <w:p>
+      <w:pPr>
+        <w:pStyle w:val="ListParagraph"/>
+        <w:spacing w:after="0" w:line="285" w:lineRule="atLeast"/>
+        <w:rPr>
+          <w:rFonts w:ascii="Consolas" w:eastAsia="Times New Roman" w:hAnsi="Consolas" w:cs="Times New Roman"/>
+          <w:sz w:val="19"/>
+          <w:szCs w:val="19"/>
+          <w:lang w:eastAsia="en-NZ"/>
+        </w:rPr>
+      </w:pPr>
+      <w:r>
+        <w:rPr>
+          <w:rFonts w:ascii="Consolas" w:eastAsia="Times New Roman" w:hAnsi="Consolas" w:cs="Times New Roman"/>
+          <w:sz w:val="19"/>
+          <w:szCs w:val="19"/>
+          <w:lang w:eastAsia="en-NZ"/>
+        </w:rPr>
+        <w:t xml:space="preserve">      - name: </w:t>
+      </w:r>
+      <w:proofErr w:type="spellStart"/>
+      <w:r>
+        <w:rPr>
+          <w:rFonts w:ascii="Consolas" w:eastAsia="Times New Roman" w:hAnsi="Consolas" w:cs="Times New Roman"/>
+          <w:sz w:val="19"/>
+          <w:szCs w:val="19"/>
+          <w:lang w:eastAsia="en-NZ"/>
+        </w:rPr>
+        <w:t>dockerdemoapi</w:t>
+      </w:r>
+      <w:proofErr w:type="spellEnd"/>
+    </w:p>
+    <w:p>
+      <w:pPr>
+        <w:pStyle w:val="ListParagraph"/>
+        <w:spacing w:after="0" w:line="285" w:lineRule="atLeast"/>
+        <w:rPr>
+          <w:rFonts w:ascii="Consolas" w:eastAsia="Times New Roman" w:hAnsi="Consolas" w:cs="Times New Roman"/>
+          <w:sz w:val="19"/>
+          <w:szCs w:val="19"/>
+          <w:lang w:eastAsia="en-NZ"/>
+        </w:rPr>
+      </w:pPr>
+      <w:r>
+        <w:rPr>
+          <w:rFonts w:ascii="Consolas" w:eastAsia="Times New Roman" w:hAnsi="Consolas" w:cs="Times New Roman"/>
+          <w:sz w:val="19"/>
+          <w:szCs w:val="19"/>
+          <w:lang w:eastAsia="en-NZ"/>
+        </w:rPr>
+        <w:t xml:space="preserve">        image: </w:t>
+      </w:r>
+      <w:r>
+        <w:rPr>
+          <w:rFonts w:ascii="Consolas" w:hAnsi="Consolas"/>
+          <w:sz w:val="19"/>
+          <w:szCs w:val="19"/>
+        </w:rPr>
+        <w:t>&lt;your docker hub namespace&gt;</w:t>
+      </w:r>
+      <w:r>
+        <w:rPr>
+          <w:rFonts w:ascii="Consolas" w:eastAsia="Times New Roman" w:hAnsi="Consolas" w:cs="Times New Roman"/>
+          <w:sz w:val="19"/>
+          <w:szCs w:val="19"/>
+          <w:lang w:eastAsia="en-NZ"/>
+        </w:rPr>
+        <w:t>/</w:t>
+      </w:r>
+      <w:proofErr w:type="spellStart"/>
+      <w:proofErr w:type="gramStart"/>
+      <w:r>
+        <w:rPr>
+          <w:rFonts w:ascii="Consolas" w:eastAsia="Times New Roman" w:hAnsi="Consolas" w:cs="Times New Roman"/>
+          <w:sz w:val="19"/>
+          <w:szCs w:val="19"/>
+          <w:lang w:eastAsia="en-NZ"/>
+        </w:rPr>
+        <w:t>dockerdemoapi:latest</w:t>
+      </w:r>
+      <w:proofErr w:type="spellEnd"/>
+      <w:proofErr w:type="gramEnd"/>
+    </w:p>
+    <w:p>
+      <w:pPr>
+        <w:pStyle w:val="ListParagraph"/>
+        <w:spacing w:after="0" w:line="285" w:lineRule="atLeast"/>
+        <w:rPr>
+          <w:rFonts w:ascii="Consolas" w:eastAsia="Times New Roman" w:hAnsi="Consolas" w:cs="Times New Roman"/>
+          <w:sz w:val="19"/>
+          <w:szCs w:val="19"/>
+          <w:lang w:eastAsia="en-NZ"/>
+        </w:rPr>
+      </w:pPr>
+      <w:r>
+        <w:rPr>
+          <w:rFonts w:ascii="Consolas" w:eastAsia="Times New Roman" w:hAnsi="Consolas" w:cs="Times New Roman"/>
+          <w:sz w:val="19"/>
+          <w:szCs w:val="19"/>
+          <w:lang w:eastAsia="en-NZ"/>
+        </w:rPr>
+        <w:t xml:space="preserve">        ports:</w:t>
+      </w:r>
+    </w:p>
+    <w:p>
+      <w:pPr>
+        <w:pStyle w:val="ListParagraph"/>
+        <w:spacing w:after="0" w:line="285" w:lineRule="atLeast"/>
+        <w:rPr>
+          <w:rFonts w:ascii="Consolas" w:eastAsia="Times New Roman" w:hAnsi="Consolas" w:cs="Times New Roman"/>
+          <w:sz w:val="19"/>
+          <w:szCs w:val="19"/>
+          <w:lang w:eastAsia="en-NZ"/>
+        </w:rPr>
+      </w:pPr>
+      <w:r>
+        <w:rPr>
+          <w:rFonts w:ascii="Consolas" w:eastAsia="Times New Roman" w:hAnsi="Consolas" w:cs="Times New Roman"/>
+          <w:sz w:val="19"/>
+          <w:szCs w:val="19"/>
+          <w:lang w:eastAsia="en-NZ"/>
+        </w:rPr>
+        <w:t xml:space="preserve">        - </w:t>
+      </w:r>
+      <w:proofErr w:type="spellStart"/>
+      <w:r>
+        <w:rPr>
+          <w:rFonts w:ascii="Consolas" w:eastAsia="Times New Roman" w:hAnsi="Consolas" w:cs="Times New Roman"/>
+          <w:sz w:val="19"/>
+          <w:szCs w:val="19"/>
+          <w:lang w:eastAsia="en-NZ"/>
+        </w:rPr>
+        <w:t>containerPort</w:t>
+      </w:r>
+      <w:proofErr w:type="spellEnd"/>
+      <w:r>
+        <w:rPr>
+          <w:rFonts w:ascii="Consolas" w:eastAsia="Times New Roman" w:hAnsi="Consolas" w:cs="Times New Roman"/>
+          <w:sz w:val="19"/>
+          <w:szCs w:val="19"/>
+          <w:lang w:eastAsia="en-NZ"/>
+        </w:rPr>
+        <w:t>: 80</w:t>
+      </w:r>
+    </w:p>
+    <w:p>
+      <w:pPr>
+        <w:pStyle w:val="ListParagraph"/>
+        <w:spacing w:after="0" w:line="285" w:lineRule="atLeast"/>
+        <w:rPr>
+          <w:rFonts w:ascii="Consolas" w:eastAsia="Times New Roman" w:hAnsi="Consolas" w:cs="Times New Roman"/>
+          <w:sz w:val="19"/>
+          <w:szCs w:val="19"/>
+          <w:lang w:eastAsia="en-NZ"/>
+        </w:rPr>
+      </w:pPr>
+      <w:r>
+        <w:rPr>
+          <w:rFonts w:ascii="Consolas" w:eastAsia="Times New Roman" w:hAnsi="Consolas" w:cs="Times New Roman"/>
+          <w:sz w:val="19"/>
+          <w:szCs w:val="19"/>
+          <w:lang w:eastAsia="en-NZ"/>
+        </w:rPr>
+        <w:lastRenderedPageBreak/>
+        <w:t xml:space="preserve">      - name: </w:t>
+      </w:r>
+      <w:proofErr w:type="spellStart"/>
+      <w:r>
+        <w:rPr>
+          <w:rFonts w:ascii="Consolas" w:eastAsia="Times New Roman" w:hAnsi="Consolas" w:cs="Times New Roman"/>
+          <w:sz w:val="19"/>
+          <w:szCs w:val="19"/>
+          <w:lang w:eastAsia="en-NZ"/>
+        </w:rPr>
+        <w:t>inventorydb</w:t>
+      </w:r>
+      <w:proofErr w:type="spellEnd"/>
+    </w:p>
+    <w:p>
+      <w:pPr>
+        <w:pStyle w:val="ListParagraph"/>
+        <w:spacing w:after="0" w:line="285" w:lineRule="atLeast"/>
+        <w:rPr>
+          <w:rFonts w:ascii="Consolas" w:eastAsia="Times New Roman" w:hAnsi="Consolas" w:cs="Times New Roman"/>
+          <w:sz w:val="19"/>
+          <w:szCs w:val="19"/>
+          <w:lang w:eastAsia="en-NZ"/>
+        </w:rPr>
+      </w:pPr>
+      <w:r>
+        <w:rPr>
+          <w:rFonts w:ascii="Consolas" w:eastAsia="Times New Roman" w:hAnsi="Consolas" w:cs="Times New Roman"/>
+          <w:sz w:val="19"/>
+          <w:szCs w:val="19"/>
+          <w:lang w:eastAsia="en-NZ"/>
+        </w:rPr>
+        <w:t xml:space="preserve">        image: </w:t>
+      </w:r>
+      <w:r>
+        <w:rPr>
+          <w:rFonts w:ascii="Consolas" w:hAnsi="Consolas"/>
+          <w:sz w:val="19"/>
+          <w:szCs w:val="19"/>
+        </w:rPr>
+        <w:t>&lt;your docker hub namespace&gt;</w:t>
+      </w:r>
+      <w:r>
+        <w:rPr>
+          <w:rFonts w:ascii="Consolas" w:eastAsia="Times New Roman" w:hAnsi="Consolas" w:cs="Times New Roman"/>
+          <w:sz w:val="19"/>
+          <w:szCs w:val="19"/>
+          <w:lang w:eastAsia="en-NZ"/>
+        </w:rPr>
+        <w:t>/</w:t>
+      </w:r>
+      <w:proofErr w:type="spellStart"/>
+      <w:proofErr w:type="gramStart"/>
+      <w:r>
+        <w:rPr>
+          <w:rFonts w:ascii="Consolas" w:eastAsia="Times New Roman" w:hAnsi="Consolas" w:cs="Times New Roman"/>
+          <w:sz w:val="19"/>
+          <w:szCs w:val="19"/>
+          <w:lang w:eastAsia="en-NZ"/>
+        </w:rPr>
+        <w:t>inventorydb:latest</w:t>
+      </w:r>
+      <w:proofErr w:type="spellEnd"/>
+      <w:proofErr w:type="gramEnd"/>
+    </w:p>
+    <w:p>
+      <w:pPr>
+        <w:pStyle w:val="ListParagraph"/>
+        <w:spacing w:after="0" w:line="285" w:lineRule="atLeast"/>
+        <w:rPr>
+          <w:rFonts w:ascii="Consolas" w:eastAsia="Times New Roman" w:hAnsi="Consolas" w:cs="Times New Roman"/>
+          <w:sz w:val="19"/>
+          <w:szCs w:val="19"/>
+          <w:lang w:eastAsia="en-NZ"/>
+        </w:rPr>
+      </w:pPr>
+      <w:r>
+        <w:rPr>
+          <w:rFonts w:ascii="Consolas" w:eastAsia="Times New Roman" w:hAnsi="Consolas" w:cs="Times New Roman"/>
+          <w:sz w:val="19"/>
+          <w:szCs w:val="19"/>
+          <w:lang w:eastAsia="en-NZ"/>
+        </w:rPr>
+        <w:t xml:space="preserve">        ports:</w:t>
+      </w:r>
+    </w:p>
+    <w:p>
+      <w:pPr>
+        <w:pStyle w:val="ListParagraph"/>
+        <w:spacing w:after="0" w:line="285" w:lineRule="atLeast"/>
+        <w:rPr>
+          <w:rFonts w:ascii="Consolas" w:eastAsia="Times New Roman" w:hAnsi="Consolas" w:cs="Times New Roman"/>
+          <w:sz w:val="19"/>
+          <w:szCs w:val="19"/>
+          <w:lang w:eastAsia="en-NZ"/>
+        </w:rPr>
+      </w:pPr>
+      <w:r>
+        <w:rPr>
+          <w:rFonts w:ascii="Consolas" w:eastAsia="Times New Roman" w:hAnsi="Consolas" w:cs="Times New Roman"/>
+          <w:sz w:val="19"/>
+          <w:szCs w:val="19"/>
+          <w:lang w:eastAsia="en-NZ"/>
+        </w:rPr>
+        <w:t xml:space="preserve">        - </w:t>
+      </w:r>
+      <w:proofErr w:type="spellStart"/>
+      <w:r>
+        <w:rPr>
+          <w:rFonts w:ascii="Consolas" w:eastAsia="Times New Roman" w:hAnsi="Consolas" w:cs="Times New Roman"/>
+          <w:sz w:val="19"/>
+          <w:szCs w:val="19"/>
+          <w:lang w:eastAsia="en-NZ"/>
+        </w:rPr>
+        <w:t>containerPort</w:t>
+      </w:r>
+      <w:proofErr w:type="spellEnd"/>
+      <w:r>
+        <w:rPr>
+          <w:rFonts w:ascii="Consolas" w:eastAsia="Times New Roman" w:hAnsi="Consolas" w:cs="Times New Roman"/>
+          <w:sz w:val="19"/>
+          <w:szCs w:val="19"/>
+          <w:lang w:eastAsia="en-NZ"/>
+        </w:rPr>
+        <w:t>: 1433</w:t>
+      </w:r>
+    </w:p>
+    <w:p>
+      <w:pPr>
+        <w:pStyle w:val="ListParagraph"/>
+        <w:spacing w:after="0" w:line="285" w:lineRule="atLeast"/>
+        <w:rPr>
+          <w:rFonts w:ascii="Consolas" w:eastAsia="Times New Roman" w:hAnsi="Consolas" w:cs="Times New Roman"/>
+          <w:sz w:val="21"/>
+          <w:szCs w:val="21"/>
+          <w:lang w:eastAsia="en-NZ"/>
+        </w:rPr>
+      </w:pPr>
+    </w:p>
+    <w:p>
+      <w:pPr>
+        <w:pStyle w:val="ListParagraph"/>
+        <w:numPr>
+          <w:ilvl w:val="0"/>
+          <w:numId w:val="10"/>
+        </w:numPr>
+      </w:pPr>
+      <w:r>
+        <w:t>Deploy to AKS:</w:t>
+      </w:r>
+    </w:p>
+    <w:p>
+      <w:pPr>
+        <w:pStyle w:val="ListParagraph"/>
+      </w:pPr>
+      <w:r>
+        <w:t xml:space="preserve">$ </w:t>
+      </w:r>
+      <w:proofErr w:type="spellStart"/>
+      <w:r>
+        <w:t>kubectrl</w:t>
+      </w:r>
+      <w:proofErr w:type="spellEnd"/>
+      <w:r>
+        <w:t xml:space="preserve"> apply -f </w:t>
+      </w:r>
+      <w:proofErr w:type="spellStart"/>
+      <w:r>
+        <w:t>dockerdemo.yml</w:t>
+      </w:r>
+      <w:proofErr w:type="spellEnd"/>
+    </w:p>
+    <w:p>
+      <w:pPr>
+        <w:pStyle w:val="ListParagraph"/>
+      </w:pPr>
+      <w:r>
+        <w:rPr>
+          <w:noProof/>
+        </w:rPr>
+        <w:drawing>
+          <wp:inline distT="0" distB="0" distL="0" distR="0" wp14:anchorId="7BDCB6D7" wp14:editId="5F1A8402">
+            <wp:extent cx="5731510" cy="282575"/>
+            <wp:effectExtent l="114300" t="76200" r="116840" b="79375"/>
+            <wp:docPr id="36" name="Picture 36"/>
+            <wp:cNvGraphicFramePr>
+              <a:graphicFrameLocks xmlns:a="http://schemas.openxmlformats.org/drawingml/2006/main" noChangeAspect="1"/>
+            </wp:cNvGraphicFramePr>
+            <a:graphic xmlns:a="http://schemas.openxmlformats.org/drawingml/2006/main">
+              <a:graphicData uri="http://schemas.openxmlformats.org/drawingml/2006/picture">
+                <pic:pic xmlns:pic="http://schemas.openxmlformats.org/drawingml/2006/picture">
+                  <pic:nvPicPr>
+                    <pic:cNvPr id="1" name=""/>
+                    <pic:cNvPicPr/>
+                  </pic:nvPicPr>
+                  <pic:blipFill>
+                    <a:blip r:embed="rId45"/>
+                    <a:stretch>
+                      <a:fillRect/>
+                    </a:stretch>
+                  </pic:blipFill>
+                  <pic:spPr>
+                    <a:xfrm>
+                      <a:off x="0" y="0"/>
+                      <a:ext cx="5731510" cy="282575"/>
+                    </a:xfrm>
+                    <a:prstGeom prst="rect">
+                      <a:avLst/>
+                    </a:prstGeom>
+                    <a:effectLst>
+                      <a:outerShdw blurRad="63500" sx="102000" sy="102000" algn="ctr" rotWithShape="0">
+                        <a:prstClr val="black">
+                          <a:alpha val="40000"/>
+                        </a:prstClr>
+                      </a:outerShdw>
+                    </a:effectLst>
+                  </pic:spPr>
+                </pic:pic>
+              </a:graphicData>
+            </a:graphic>
+          </wp:inline>
+        </w:drawing>
+      </w:r>
+    </w:p>
+    <w:p>
+      <w:pPr>
+        <w:pStyle w:val="ListParagraph"/>
+      </w:pPr>
+      <w:r>
+        <w:t>You should be able to see the Kubernetes pods, etc, deploying via the UI</w:t>
+      </w:r>
+      <w:r>
+        <w:t xml:space="preserve"> – the images are being pulled from Docker Hub</w:t>
+      </w:r>
+      <w:r>
+        <w:t>:</w:t>
+      </w:r>
+    </w:p>
+    <w:p>
+      <w:pPr>
+        <w:pStyle w:val="ListParagraph"/>
+      </w:pPr>
+      <w:r>
+        <w:rPr>
+          <w:noProof/>
+        </w:rPr>
+        <w:drawing>
+          <wp:inline distT="0" distB="0" distL="0" distR="0" wp14:anchorId="523CEA62" wp14:editId="250BCC4F">
+            <wp:extent cx="4171950" cy="3536405"/>
+            <wp:effectExtent l="95250" t="114300" r="95250" b="121285"/>
+            <wp:docPr id="37" name="Picture 37"/>
+            <wp:cNvGraphicFramePr>
+              <a:graphicFrameLocks xmlns:a="http://schemas.openxmlformats.org/drawingml/2006/main" noChangeAspect="1"/>
+            </wp:cNvGraphicFramePr>
+            <a:graphic xmlns:a="http://schemas.openxmlformats.org/drawingml/2006/main">
+              <a:graphicData uri="http://schemas.openxmlformats.org/drawingml/2006/picture">
+                <pic:pic xmlns:pic="http://schemas.openxmlformats.org/drawingml/2006/picture">
+                  <pic:nvPicPr>
+                    <pic:cNvPr id="1" name=""/>
+                    <pic:cNvPicPr/>
+                  </pic:nvPicPr>
+                  <pic:blipFill>
+                    <a:blip r:embed="rId46"/>
+                    <a:stretch>
+                      <a:fillRect/>
+                    </a:stretch>
+                  </pic:blipFill>
+                  <pic:spPr>
+                    <a:xfrm>
+                      <a:off x="0" y="0"/>
+                      <a:ext cx="4175887" cy="3539742"/>
+                    </a:xfrm>
+                    <a:prstGeom prst="rect">
+                      <a:avLst/>
+                    </a:prstGeom>
+                    <a:effectLst>
+                      <a:outerShdw blurRad="63500" sx="102000" sy="102000" algn="ctr" rotWithShape="0">
+                        <a:prstClr val="black">
+                          <a:alpha val="40000"/>
+                        </a:prstClr>
+                      </a:outerShdw>
+                    </a:effectLst>
+                  </pic:spPr>
+                </pic:pic>
+              </a:graphicData>
+            </a:graphic>
+          </wp:inline>
+        </w:drawing>
+      </w:r>
+    </w:p>
+    <w:p>
+      <w:pPr>
+        <w:pStyle w:val="ListParagraph"/>
+        <w:numPr>
+          <w:ilvl w:val="0"/>
+          <w:numId w:val="10"/>
+        </w:numPr>
+      </w:pPr>
+      <w:r>
+        <w:t>Request a load balancer setup so that we can expose the API on the internet:</w:t>
+      </w:r>
+    </w:p>
+    <w:p>
+      <w:pPr>
+        <w:pStyle w:val="ListParagraph"/>
+      </w:pPr>
+      <w:r>
+        <w:t xml:space="preserve">$ </w:t>
+      </w:r>
+      <w:proofErr w:type="spellStart"/>
+      <w:r>
+        <w:t>kubectl</w:t>
+      </w:r>
+      <w:proofErr w:type="spellEnd"/>
+    </w:p>
+    <w:p>
+      <w:pPr>
+        <w:pStyle w:val="ListParagraph"/>
+      </w:pPr>
+      <w:r>
+        <w:rPr>
+          <w:noProof/>
+        </w:rPr>
+        <w:drawing>
+          <wp:inline distT="0" distB="0" distL="0" distR="0" wp14:anchorId="1FF96A9A" wp14:editId="459E554D">
+            <wp:extent cx="5731510" cy="438150"/>
+            <wp:effectExtent l="114300" t="76200" r="116840" b="76200"/>
+            <wp:docPr id="38" name="Picture 38"/>
+            <wp:cNvGraphicFramePr>
+              <a:graphicFrameLocks xmlns:a="http://schemas.openxmlformats.org/drawingml/2006/main" noChangeAspect="1"/>
+            </wp:cNvGraphicFramePr>
+            <a:graphic xmlns:a="http://schemas.openxmlformats.org/drawingml/2006/main">
+              <a:graphicData uri="http://schemas.openxmlformats.org/drawingml/2006/picture">
+                <pic:pic xmlns:pic="http://schemas.openxmlformats.org/drawingml/2006/picture">
+                  <pic:nvPicPr>
+                    <pic:cNvPr id="1" name=""/>
+                    <pic:cNvPicPr/>
+                  </pic:nvPicPr>
+                  <pic:blipFill>
+                    <a:blip r:embed="rId47"/>
+                    <a:stretch>
+                      <a:fillRect/>
+                    </a:stretch>
+                  </pic:blipFill>
+                  <pic:spPr>
+                    <a:xfrm>
+                      <a:off x="0" y="0"/>
+                      <a:ext cx="5731510" cy="438150"/>
+                    </a:xfrm>
+                    <a:prstGeom prst="rect">
+                      <a:avLst/>
+                    </a:prstGeom>
+                    <a:effectLst>
+                      <a:outerShdw blurRad="63500" sx="102000" sy="102000" algn="ctr" rotWithShape="0">
+                        <a:prstClr val="black">
+                          <a:alpha val="40000"/>
+                        </a:prstClr>
+                      </a:outerShdw>
+                    </a:effectLst>
+                  </pic:spPr>
+                </pic:pic>
+              </a:graphicData>
+            </a:graphic>
+          </wp:inline>
+        </w:drawing>
+      </w:r>
+    </w:p>
+    <w:p>
+      <w:pPr>
+        <w:pStyle w:val="ListParagraph"/>
+      </w:pPr>
+      <w:r>
+        <w:t>Get the list of running services, as shown above – you should see that there is an IP address being applied to the “</w:t>
+      </w:r>
+      <w:proofErr w:type="spellStart"/>
+      <w:r>
+        <w:t>dockerdemo</w:t>
+      </w:r>
+      <w:proofErr w:type="spellEnd"/>
+      <w:r>
+        <w:t>-deployment” (as above). This takes a little while to apply.</w:t>
+      </w:r>
+    </w:p>
+    <w:p>
+      <w:pPr>
+        <w:pStyle w:val="ListParagraph"/>
+      </w:pPr>
+      <w:r>
+        <w:t xml:space="preserve">$ </w:t>
+      </w:r>
+      <w:proofErr w:type="spellStart"/>
+      <w:r>
+        <w:t>kubectl</w:t>
+      </w:r>
+      <w:proofErr w:type="spellEnd"/>
+      <w:r>
+        <w:t xml:space="preserve"> get services </w:t>
+      </w:r>
+    </w:p>
+    <w:p>
+      <w:pPr>
+        <w:pStyle w:val="ListParagraph"/>
+        <w:numPr>
+          <w:ilvl w:val="0"/>
+          <w:numId w:val="10"/>
+        </w:numPr>
+      </w:pPr>
+      <w:r>
+        <w:t xml:space="preserve">All going well you should be able to </w:t>
+      </w:r>
     </w:p>
     <w:p>
       <w:pPr>
@@ -5748,6 +8060,155 @@
     </w:lvl>
   </w:abstractNum>
   <w:abstractNum w:abstractNumId="9" w15:restartNumberingAfterBreak="0">
+    <w:nsid w:val="41B911F2"/>
+    <w:multiLevelType w:val="multilevel"/>
+    <w:tmpl w:val="540A7D62"/>
+    <w:lvl w:ilvl="0">
+      <w:start w:val="1"/>
+      <w:numFmt w:val="bullet"/>
+      <w:lvlText w:val=""/>
+      <w:lvlJc w:val="left"/>
+      <w:pPr>
+        <w:tabs>
+          <w:tab w:val="num" w:pos="720"/>
+        </w:tabs>
+        <w:ind w:left="720" w:hanging="360"/>
+      </w:pPr>
+      <w:rPr>
+        <w:rFonts w:ascii="Symbol" w:hAnsi="Symbol" w:hint="default"/>
+        <w:sz w:val="20"/>
+      </w:rPr>
+    </w:lvl>
+    <w:lvl w:ilvl="1" w:tentative="1">
+      <w:start w:val="1"/>
+      <w:numFmt w:val="bullet"/>
+      <w:lvlText w:val="o"/>
+      <w:lvlJc w:val="left"/>
+      <w:pPr>
+        <w:tabs>
+          <w:tab w:val="num" w:pos="1440"/>
+        </w:tabs>
+        <w:ind w:left="1440" w:hanging="360"/>
+      </w:pPr>
+      <w:rPr>
+        <w:rFonts w:ascii="Courier New" w:hAnsi="Courier New" w:hint="default"/>
+        <w:sz w:val="20"/>
+      </w:rPr>
+    </w:lvl>
+    <w:lvl w:ilvl="2" w:tentative="1">
+      <w:start w:val="1"/>
+      <w:numFmt w:val="bullet"/>
+      <w:lvlText w:val=""/>
+      <w:lvlJc w:val="left"/>
+      <w:pPr>
+        <w:tabs>
+          <w:tab w:val="num" w:pos="2160"/>
+        </w:tabs>
+        <w:ind w:left="2160" w:hanging="360"/>
+      </w:pPr>
+      <w:rPr>
+        <w:rFonts w:ascii="Wingdings" w:hAnsi="Wingdings" w:hint="default"/>
+        <w:sz w:val="20"/>
+      </w:rPr>
+    </w:lvl>
+    <w:lvl w:ilvl="3" w:tentative="1">
+      <w:start w:val="1"/>
+      <w:numFmt w:val="bullet"/>
+      <w:lvlText w:val=""/>
+      <w:lvlJc w:val="left"/>
+      <w:pPr>
+        <w:tabs>
+          <w:tab w:val="num" w:pos="2880"/>
+        </w:tabs>
+        <w:ind w:left="2880" w:hanging="360"/>
+      </w:pPr>
+      <w:rPr>
+        <w:rFonts w:ascii="Wingdings" w:hAnsi="Wingdings" w:hint="default"/>
+        <w:sz w:val="20"/>
+      </w:rPr>
+    </w:lvl>
+    <w:lvl w:ilvl="4" w:tentative="1">
+      <w:start w:val="1"/>
+      <w:numFmt w:val="bullet"/>
+      <w:lvlText w:val=""/>
+      <w:lvlJc w:val="left"/>
+      <w:pPr>
+        <w:tabs>
+          <w:tab w:val="num" w:pos="3600"/>
+        </w:tabs>
+        <w:ind w:left="3600" w:hanging="360"/>
+      </w:pPr>
+      <w:rPr>
+        <w:rFonts w:ascii="Wingdings" w:hAnsi="Wingdings" w:hint="default"/>
+        <w:sz w:val="20"/>
+      </w:rPr>
+    </w:lvl>
+    <w:lvl w:ilvl="5" w:tentative="1">
+      <w:start w:val="1"/>
+      <w:numFmt w:val="bullet"/>
+      <w:lvlText w:val=""/>
+      <w:lvlJc w:val="left"/>
+      <w:pPr>
+        <w:tabs>
+          <w:tab w:val="num" w:pos="4320"/>
+        </w:tabs>
+        <w:ind w:left="4320" w:hanging="360"/>
+      </w:pPr>
+      <w:rPr>
+        <w:rFonts w:ascii="Wingdings" w:hAnsi="Wingdings" w:hint="default"/>
+        <w:sz w:val="20"/>
+      </w:rPr>
+    </w:lvl>
+    <w:lvl w:ilvl="6" w:tentative="1">
+      <w:start w:val="1"/>
+      <w:numFmt w:val="bullet"/>
+      <w:lvlText w:val=""/>
+      <w:lvlJc w:val="left"/>
+      <w:pPr>
+        <w:tabs>
+          <w:tab w:val="num" w:pos="5040"/>
+        </w:tabs>
+        <w:ind w:left="5040" w:hanging="360"/>
+      </w:pPr>
+      <w:rPr>
+        <w:rFonts w:ascii="Wingdings" w:hAnsi="Wingdings" w:hint="default"/>
+        <w:sz w:val="20"/>
+      </w:rPr>
+    </w:lvl>
+    <w:lvl w:ilvl="7" w:tentative="1">
+      <w:start w:val="1"/>
+      <w:numFmt w:val="bullet"/>
+      <w:lvlText w:val=""/>
+      <w:lvlJc w:val="left"/>
+      <w:pPr>
+        <w:tabs>
+          <w:tab w:val="num" w:pos="5760"/>
+        </w:tabs>
+        <w:ind w:left="5760" w:hanging="360"/>
+      </w:pPr>
+      <w:rPr>
+        <w:rFonts w:ascii="Wingdings" w:hAnsi="Wingdings" w:hint="default"/>
+        <w:sz w:val="20"/>
+      </w:rPr>
+    </w:lvl>
+    <w:lvl w:ilvl="8" w:tentative="1">
+      <w:start w:val="1"/>
+      <w:numFmt w:val="bullet"/>
+      <w:lvlText w:val=""/>
+      <w:lvlJc w:val="left"/>
+      <w:pPr>
+        <w:tabs>
+          <w:tab w:val="num" w:pos="6480"/>
+        </w:tabs>
+        <w:ind w:left="6480" w:hanging="360"/>
+      </w:pPr>
+      <w:rPr>
+        <w:rFonts w:ascii="Wingdings" w:hAnsi="Wingdings" w:hint="default"/>
+        <w:sz w:val="20"/>
+      </w:rPr>
+    </w:lvl>
+  </w:abstractNum>
+  <w:abstractNum w:abstractNumId="10" w15:restartNumberingAfterBreak="0">
     <w:nsid w:val="44D027F4"/>
     <w:multiLevelType w:val="hybridMultilevel"/>
     <w:tmpl w:val="19DC7A16"/>
@@ -5860,10 +8321,308 @@
       </w:rPr>
     </w:lvl>
   </w:abstractNum>
-  <w:abstractNum w:abstractNumId="10" w15:restartNumberingAfterBreak="0">
+  <w:abstractNum w:abstractNumId="11" w15:restartNumberingAfterBreak="0">
+    <w:nsid w:val="483C7267"/>
+    <w:multiLevelType w:val="multilevel"/>
+    <w:tmpl w:val="50567AAE"/>
+    <w:lvl w:ilvl="0">
+      <w:start w:val="1"/>
+      <w:numFmt w:val="bullet"/>
+      <w:lvlText w:val=""/>
+      <w:lvlJc w:val="left"/>
+      <w:pPr>
+        <w:tabs>
+          <w:tab w:val="num" w:pos="720"/>
+        </w:tabs>
+        <w:ind w:left="720" w:hanging="360"/>
+      </w:pPr>
+      <w:rPr>
+        <w:rFonts w:ascii="Symbol" w:hAnsi="Symbol" w:hint="default"/>
+        <w:sz w:val="20"/>
+      </w:rPr>
+    </w:lvl>
+    <w:lvl w:ilvl="1" w:tentative="1">
+      <w:start w:val="1"/>
+      <w:numFmt w:val="bullet"/>
+      <w:lvlText w:val="o"/>
+      <w:lvlJc w:val="left"/>
+      <w:pPr>
+        <w:tabs>
+          <w:tab w:val="num" w:pos="1440"/>
+        </w:tabs>
+        <w:ind w:left="1440" w:hanging="360"/>
+      </w:pPr>
+      <w:rPr>
+        <w:rFonts w:ascii="Courier New" w:hAnsi="Courier New" w:hint="default"/>
+        <w:sz w:val="20"/>
+      </w:rPr>
+    </w:lvl>
+    <w:lvl w:ilvl="2" w:tentative="1">
+      <w:start w:val="1"/>
+      <w:numFmt w:val="bullet"/>
+      <w:lvlText w:val=""/>
+      <w:lvlJc w:val="left"/>
+      <w:pPr>
+        <w:tabs>
+          <w:tab w:val="num" w:pos="2160"/>
+        </w:tabs>
+        <w:ind w:left="2160" w:hanging="360"/>
+      </w:pPr>
+      <w:rPr>
+        <w:rFonts w:ascii="Wingdings" w:hAnsi="Wingdings" w:hint="default"/>
+        <w:sz w:val="20"/>
+      </w:rPr>
+    </w:lvl>
+    <w:lvl w:ilvl="3" w:tentative="1">
+      <w:start w:val="1"/>
+      <w:numFmt w:val="bullet"/>
+      <w:lvlText w:val=""/>
+      <w:lvlJc w:val="left"/>
+      <w:pPr>
+        <w:tabs>
+          <w:tab w:val="num" w:pos="2880"/>
+        </w:tabs>
+        <w:ind w:left="2880" w:hanging="360"/>
+      </w:pPr>
+      <w:rPr>
+        <w:rFonts w:ascii="Wingdings" w:hAnsi="Wingdings" w:hint="default"/>
+        <w:sz w:val="20"/>
+      </w:rPr>
+    </w:lvl>
+    <w:lvl w:ilvl="4" w:tentative="1">
+      <w:start w:val="1"/>
+      <w:numFmt w:val="bullet"/>
+      <w:lvlText w:val=""/>
+      <w:lvlJc w:val="left"/>
+      <w:pPr>
+        <w:tabs>
+          <w:tab w:val="num" w:pos="3600"/>
+        </w:tabs>
+        <w:ind w:left="3600" w:hanging="360"/>
+      </w:pPr>
+      <w:rPr>
+        <w:rFonts w:ascii="Wingdings" w:hAnsi="Wingdings" w:hint="default"/>
+        <w:sz w:val="20"/>
+      </w:rPr>
+    </w:lvl>
+    <w:lvl w:ilvl="5" w:tentative="1">
+      <w:start w:val="1"/>
+      <w:numFmt w:val="bullet"/>
+      <w:lvlText w:val=""/>
+      <w:lvlJc w:val="left"/>
+      <w:pPr>
+        <w:tabs>
+          <w:tab w:val="num" w:pos="4320"/>
+        </w:tabs>
+        <w:ind w:left="4320" w:hanging="360"/>
+      </w:pPr>
+      <w:rPr>
+        <w:rFonts w:ascii="Wingdings" w:hAnsi="Wingdings" w:hint="default"/>
+        <w:sz w:val="20"/>
+      </w:rPr>
+    </w:lvl>
+    <w:lvl w:ilvl="6" w:tentative="1">
+      <w:start w:val="1"/>
+      <w:numFmt w:val="bullet"/>
+      <w:lvlText w:val=""/>
+      <w:lvlJc w:val="left"/>
+      <w:pPr>
+        <w:tabs>
+          <w:tab w:val="num" w:pos="5040"/>
+        </w:tabs>
+        <w:ind w:left="5040" w:hanging="360"/>
+      </w:pPr>
+      <w:rPr>
+        <w:rFonts w:ascii="Wingdings" w:hAnsi="Wingdings" w:hint="default"/>
+        <w:sz w:val="20"/>
+      </w:rPr>
+    </w:lvl>
+    <w:lvl w:ilvl="7" w:tentative="1">
+      <w:start w:val="1"/>
+      <w:numFmt w:val="bullet"/>
+      <w:lvlText w:val=""/>
+      <w:lvlJc w:val="left"/>
+      <w:pPr>
+        <w:tabs>
+          <w:tab w:val="num" w:pos="5760"/>
+        </w:tabs>
+        <w:ind w:left="5760" w:hanging="360"/>
+      </w:pPr>
+      <w:rPr>
+        <w:rFonts w:ascii="Wingdings" w:hAnsi="Wingdings" w:hint="default"/>
+        <w:sz w:val="20"/>
+      </w:rPr>
+    </w:lvl>
+    <w:lvl w:ilvl="8" w:tentative="1">
+      <w:start w:val="1"/>
+      <w:numFmt w:val="bullet"/>
+      <w:lvlText w:val=""/>
+      <w:lvlJc w:val="left"/>
+      <w:pPr>
+        <w:tabs>
+          <w:tab w:val="num" w:pos="6480"/>
+        </w:tabs>
+        <w:ind w:left="6480" w:hanging="360"/>
+      </w:pPr>
+      <w:rPr>
+        <w:rFonts w:ascii="Wingdings" w:hAnsi="Wingdings" w:hint="default"/>
+        <w:sz w:val="20"/>
+      </w:rPr>
+    </w:lvl>
+  </w:abstractNum>
+  <w:abstractNum w:abstractNumId="12" w15:restartNumberingAfterBreak="0">
+    <w:nsid w:val="650E2738"/>
+    <w:multiLevelType w:val="multilevel"/>
+    <w:tmpl w:val="A58C8C14"/>
+    <w:lvl w:ilvl="0">
+      <w:start w:val="1"/>
+      <w:numFmt w:val="bullet"/>
+      <w:lvlText w:val=""/>
+      <w:lvlJc w:val="left"/>
+      <w:pPr>
+        <w:tabs>
+          <w:tab w:val="num" w:pos="720"/>
+        </w:tabs>
+        <w:ind w:left="720" w:hanging="360"/>
+      </w:pPr>
+      <w:rPr>
+        <w:rFonts w:ascii="Symbol" w:hAnsi="Symbol" w:hint="default"/>
+        <w:sz w:val="20"/>
+      </w:rPr>
+    </w:lvl>
+    <w:lvl w:ilvl="1" w:tentative="1">
+      <w:start w:val="1"/>
+      <w:numFmt w:val="bullet"/>
+      <w:lvlText w:val="o"/>
+      <w:lvlJc w:val="left"/>
+      <w:pPr>
+        <w:tabs>
+          <w:tab w:val="num" w:pos="1440"/>
+        </w:tabs>
+        <w:ind w:left="1440" w:hanging="360"/>
+      </w:pPr>
+      <w:rPr>
+        <w:rFonts w:ascii="Courier New" w:hAnsi="Courier New" w:hint="default"/>
+        <w:sz w:val="20"/>
+      </w:rPr>
+    </w:lvl>
+    <w:lvl w:ilvl="2" w:tentative="1">
+      <w:start w:val="1"/>
+      <w:numFmt w:val="bullet"/>
+      <w:lvlText w:val=""/>
+      <w:lvlJc w:val="left"/>
+      <w:pPr>
+        <w:tabs>
+          <w:tab w:val="num" w:pos="2160"/>
+        </w:tabs>
+        <w:ind w:left="2160" w:hanging="360"/>
+      </w:pPr>
+      <w:rPr>
+        <w:rFonts w:ascii="Wingdings" w:hAnsi="Wingdings" w:hint="default"/>
+        <w:sz w:val="20"/>
+      </w:rPr>
+    </w:lvl>
+    <w:lvl w:ilvl="3" w:tentative="1">
+      <w:start w:val="1"/>
+      <w:numFmt w:val="bullet"/>
+      <w:lvlText w:val=""/>
+      <w:lvlJc w:val="left"/>
+      <w:pPr>
+        <w:tabs>
+          <w:tab w:val="num" w:pos="2880"/>
+        </w:tabs>
+        <w:ind w:left="2880" w:hanging="360"/>
+      </w:pPr>
+      <w:rPr>
+        <w:rFonts w:ascii="Wingdings" w:hAnsi="Wingdings" w:hint="default"/>
+        <w:sz w:val="20"/>
+      </w:rPr>
+    </w:lvl>
+    <w:lvl w:ilvl="4" w:tentative="1">
+      <w:start w:val="1"/>
+      <w:numFmt w:val="bullet"/>
+      <w:lvlText w:val=""/>
+      <w:lvlJc w:val="left"/>
+      <w:pPr>
+        <w:tabs>
+          <w:tab w:val="num" w:pos="3600"/>
+        </w:tabs>
+        <w:ind w:left="3600" w:hanging="360"/>
+      </w:pPr>
+      <w:rPr>
+        <w:rFonts w:ascii="Wingdings" w:hAnsi="Wingdings" w:hint="default"/>
+        <w:sz w:val="20"/>
+      </w:rPr>
+    </w:lvl>
+    <w:lvl w:ilvl="5" w:tentative="1">
+      <w:start w:val="1"/>
+      <w:numFmt w:val="bullet"/>
+      <w:lvlText w:val=""/>
+      <w:lvlJc w:val="left"/>
+      <w:pPr>
+        <w:tabs>
+          <w:tab w:val="num" w:pos="4320"/>
+        </w:tabs>
+        <w:ind w:left="4320" w:hanging="360"/>
+      </w:pPr>
+      <w:rPr>
+        <w:rFonts w:ascii="Wingdings" w:hAnsi="Wingdings" w:hint="default"/>
+        <w:sz w:val="20"/>
+      </w:rPr>
+    </w:lvl>
+    <w:lvl w:ilvl="6" w:tentative="1">
+      <w:start w:val="1"/>
+      <w:numFmt w:val="bullet"/>
+      <w:lvlText w:val=""/>
+      <w:lvlJc w:val="left"/>
+      <w:pPr>
+        <w:tabs>
+          <w:tab w:val="num" w:pos="5040"/>
+        </w:tabs>
+        <w:ind w:left="5040" w:hanging="360"/>
+      </w:pPr>
+      <w:rPr>
+        <w:rFonts w:ascii="Wingdings" w:hAnsi="Wingdings" w:hint="default"/>
+        <w:sz w:val="20"/>
+      </w:rPr>
+    </w:lvl>
+    <w:lvl w:ilvl="7" w:tentative="1">
+      <w:start w:val="1"/>
+      <w:numFmt w:val="bullet"/>
+      <w:lvlText w:val=""/>
+      <w:lvlJc w:val="left"/>
+      <w:pPr>
+        <w:tabs>
+          <w:tab w:val="num" w:pos="5760"/>
+        </w:tabs>
+        <w:ind w:left="5760" w:hanging="360"/>
+      </w:pPr>
+      <w:rPr>
+        <w:rFonts w:ascii="Wingdings" w:hAnsi="Wingdings" w:hint="default"/>
+        <w:sz w:val="20"/>
+      </w:rPr>
+    </w:lvl>
+    <w:lvl w:ilvl="8" w:tentative="1">
+      <w:start w:val="1"/>
+      <w:numFmt w:val="bullet"/>
+      <w:lvlText w:val=""/>
+      <w:lvlJc w:val="left"/>
+      <w:pPr>
+        <w:tabs>
+          <w:tab w:val="num" w:pos="6480"/>
+        </w:tabs>
+        <w:ind w:left="6480" w:hanging="360"/>
+      </w:pPr>
+      <w:rPr>
+        <w:rFonts w:ascii="Wingdings" w:hAnsi="Wingdings" w:hint="default"/>
+        <w:sz w:val="20"/>
+      </w:rPr>
+    </w:lvl>
+  </w:abstractNum>
+  <w:abstractNum w:abstractNumId="13" w15:restartNumberingAfterBreak="0">
     <w:nsid w:val="73097AAB"/>
     <w:multiLevelType w:val="hybridMultilevel"/>
-    <w:tmpl w:val="399A13F2"/>
+    <w:tmpl w:val="3BFEE31E"/>
     <w:lvl w:ilvl="0" w:tplc="1409000F">
       <w:start w:val="1"/>
       <w:numFmt w:val="decimal"/>
@@ -5986,7 +8745,7 @@
     <w:abstractNumId w:val="0"/>
   </w:num>
   <w:num w:numId="5">
-    <w:abstractNumId w:val="9"/>
+    <w:abstractNumId w:val="10"/>
   </w:num>
   <w:num w:numId="6">
     <w:abstractNumId w:val="8"/>
@@ -6001,10 +8760,19 @@
     <w:abstractNumId w:val="5"/>
   </w:num>
   <w:num w:numId="10">
-    <w:abstractNumId w:val="10"/>
+    <w:abstractNumId w:val="13"/>
   </w:num>
   <w:num w:numId="11">
     <w:abstractNumId w:val="6"/>
+  </w:num>
+  <w:num w:numId="12">
+    <w:abstractNumId w:val="11"/>
+  </w:num>
+  <w:num w:numId="13">
+    <w:abstractNumId w:val="12"/>
+  </w:num>
+  <w:num w:numId="14">
+    <w:abstractNumId w:val="9"/>
   </w:num>
 </w:numbering>
 </file>
@@ -6897,7 +9665,7 @@
 </file>
 
 <file path=customXml/itemProps1.xml><?xml version="1.0" encoding="utf-8"?>
-<ds:datastoreItem xmlns:ds="http://schemas.openxmlformats.org/officeDocument/2006/customXml" ds:itemID="{5FFB30D8-5CA5-4C88-B63E-661C851A8504}">
+<ds:datastoreItem xmlns:ds="http://schemas.openxmlformats.org/officeDocument/2006/customXml" ds:itemID="{F412627C-B41F-4B5C-B353-B8FE59C76C0E}">
   <ds:schemaRefs>
     <ds:schemaRef ds:uri="http://schemas.openxmlformats.org/officeDocument/2006/bibliography"/>
   </ds:schemaRefs>

</xml_diff>

<commit_message>
Word and PowerPoint docs updated again.
</commit_message>
<xml_diff>
--- a/Azure Bootcamp 2018 - Workshop.docx
+++ b/Azure Bootcamp 2018 - Workshop.docx
@@ -4495,8 +4495,6 @@
       <w:r>
         <w:t>:</w:t>
       </w:r>
-      <w:bookmarkStart w:id="9" w:name="_GoBack"/>
-      <w:bookmarkEnd w:id="9"/>
     </w:p>
     <w:p>
       <w:pPr>
@@ -6999,12 +6997,34 @@
       <w:r>
         <w:t xml:space="preserve">All going well you should be able to </w:t>
       </w:r>
+      <w:r>
+        <w:t xml:space="preserve">see </w:t>
+      </w:r>
+      <w:r>
+        <w:t>a result in our “/</w:t>
+      </w:r>
+      <w:proofErr w:type="spellStart"/>
+      <w:r>
+        <w:t>api</w:t>
+      </w:r>
+      <w:proofErr w:type="spellEnd"/>
+      <w:r>
+        <w:t>/values” and “/</w:t>
+      </w:r>
+      <w:proofErr w:type="spellStart"/>
+      <w:r>
+        <w:t>api</w:t>
+      </w:r>
+      <w:proofErr w:type="spellEnd"/>
+      <w:r>
+        <w:t>/database” endpoints.</w:t>
+      </w:r>
     </w:p>
     <w:p>
       <w:pPr>
         <w:pStyle w:val="Heading1"/>
       </w:pPr>
-      <w:bookmarkStart w:id="10" w:name="_Toc512061214"/>
+      <w:bookmarkStart w:id="9" w:name="_Toc512061214"/>
       <w:r>
         <w:t>Workshop 3 – Make your own Container Registry (AC</w:t>
       </w:r>
@@ -7014,12 +7034,17 @@
       <w:r>
         <w:t>)</w:t>
       </w:r>
+      <w:bookmarkEnd w:id="9"/>
+    </w:p>
+    <w:p>
+      <w:r>
+        <w:t>We’re going to make our own container registry on ACR, push our images to it and connect our AKS instance to it</w:t>
+      </w:r>
+      <w:r>
+        <w:t>…</w:t>
+      </w:r>
+      <w:bookmarkStart w:id="10" w:name="_GoBack"/>
       <w:bookmarkEnd w:id="10"/>
-    </w:p>
-    <w:p>
-      <w:r>
-        <w:t>We’re going to make our own container registry on ACR, push our images to it and connect our AKS instance to it.</w:t>
-      </w:r>
     </w:p>
     <w:p/>
     <w:p/>
@@ -9665,7 +9690,7 @@
 </file>
 
 <file path=customXml/itemProps1.xml><?xml version="1.0" encoding="utf-8"?>
-<ds:datastoreItem xmlns:ds="http://schemas.openxmlformats.org/officeDocument/2006/customXml" ds:itemID="{F412627C-B41F-4B5C-B353-B8FE59C76C0E}">
+<ds:datastoreItem xmlns:ds="http://schemas.openxmlformats.org/officeDocument/2006/customXml" ds:itemID="{89ACB6EB-7BDF-44B3-8432-CCB10E3464CE}">
   <ds:schemaRefs>
     <ds:schemaRef ds:uri="http://schemas.openxmlformats.org/officeDocument/2006/bibliography"/>
   </ds:schemaRefs>

</xml_diff>

<commit_message>
Add github links to both documents.
</commit_message>
<xml_diff>
--- a/Azure Bootcamp 2018 - Workshop.docx
+++ b/Azure Bootcamp 2018 - Workshop.docx
@@ -12,6 +12,13 @@
     </w:p>
     <w:sdt>
       <w:sdtPr>
+        <w:rPr>
+          <w:rFonts w:asciiTheme="minorHAnsi" w:eastAsiaTheme="minorHAnsi" w:hAnsiTheme="minorHAnsi" w:cstheme="minorBidi"/>
+          <w:color w:val="auto"/>
+          <w:sz w:val="22"/>
+          <w:szCs w:val="22"/>
+          <w:lang w:val="en-NZ"/>
+        </w:rPr>
         <w:id w:val="1206070739"/>
         <w:docPartObj>
           <w:docPartGallery w:val="Table of Contents"/>
@@ -20,14 +27,9 @@
       </w:sdtPr>
       <w:sdtEndPr>
         <w:rPr>
-          <w:rFonts w:asciiTheme="minorHAnsi" w:eastAsiaTheme="minorHAnsi" w:hAnsiTheme="minorHAnsi" w:cstheme="minorBidi"/>
           <w:b/>
           <w:bCs/>
           <w:noProof/>
-          <w:color w:val="auto"/>
-          <w:sz w:val="22"/>
-          <w:szCs w:val="22"/>
-          <w:lang w:val="en-NZ"/>
         </w:rPr>
       </w:sdtEndPr>
       <w:sdtContent>
@@ -60,7 +62,7 @@
           <w:r>
             <w:fldChar w:fldCharType="separate"/>
           </w:r>
-          <w:hyperlink w:anchor="_Toc512061205" w:history="1">
+          <w:hyperlink w:anchor="_Toc512076087" w:history="1">
             <w:r>
               <w:rPr>
                 <w:rStyle w:val="Hyperlink"/>
@@ -87,7 +89,7 @@
                 <w:noProof/>
                 <w:webHidden/>
               </w:rPr>
-              <w:instrText xml:space="preserve"> PAGEREF _Toc512061205 \h </w:instrText>
+              <w:instrText xml:space="preserve"> PAGEREF _Toc512076087 \h </w:instrText>
             </w:r>
             <w:r>
               <w:rPr>
@@ -130,7 +132,7 @@
               <w:lang w:eastAsia="en-NZ"/>
             </w:rPr>
           </w:pPr>
-          <w:hyperlink w:anchor="_Toc512061206" w:history="1">
+          <w:hyperlink w:anchor="_Toc512076088" w:history="1">
             <w:r>
               <w:rPr>
                 <w:rStyle w:val="Hyperlink"/>
@@ -157,7 +159,7 @@
                 <w:noProof/>
                 <w:webHidden/>
               </w:rPr>
-              <w:instrText xml:space="preserve"> PAGEREF _Toc512061206 \h </w:instrText>
+              <w:instrText xml:space="preserve"> PAGEREF _Toc512076088 \h </w:instrText>
             </w:r>
             <w:r>
               <w:rPr>
@@ -200,7 +202,7 @@
               <w:lang w:eastAsia="en-NZ"/>
             </w:rPr>
           </w:pPr>
-          <w:hyperlink w:anchor="_Toc512061207" w:history="1">
+          <w:hyperlink w:anchor="_Toc512076089" w:history="1">
             <w:r>
               <w:rPr>
                 <w:rStyle w:val="Hyperlink"/>
@@ -227,7 +229,7 @@
                 <w:noProof/>
                 <w:webHidden/>
               </w:rPr>
-              <w:instrText xml:space="preserve"> PAGEREF _Toc512061207 \h </w:instrText>
+              <w:instrText xml:space="preserve"> PAGEREF _Toc512076089 \h </w:instrText>
             </w:r>
             <w:r>
               <w:rPr>
@@ -247,7 +249,7 @@
                 <w:noProof/>
                 <w:webHidden/>
               </w:rPr>
-              <w:t>3</w:t>
+              <w:t>4</w:t>
             </w:r>
             <w:r>
               <w:rPr>
@@ -270,7 +272,7 @@
               <w:lang w:eastAsia="en-NZ"/>
             </w:rPr>
           </w:pPr>
-          <w:hyperlink w:anchor="_Toc512061208" w:history="1">
+          <w:hyperlink w:anchor="_Toc512076090" w:history="1">
             <w:r>
               <w:rPr>
                 <w:rStyle w:val="Hyperlink"/>
@@ -297,7 +299,7 @@
                 <w:noProof/>
                 <w:webHidden/>
               </w:rPr>
-              <w:instrText xml:space="preserve"> PAGEREF _Toc512061208 \h </w:instrText>
+              <w:instrText xml:space="preserve"> PAGEREF _Toc512076090 \h </w:instrText>
             </w:r>
             <w:r>
               <w:rPr>
@@ -317,7 +319,7 @@
                 <w:noProof/>
                 <w:webHidden/>
               </w:rPr>
-              <w:t>3</w:t>
+              <w:t>4</w:t>
             </w:r>
             <w:r>
               <w:rPr>
@@ -340,7 +342,7 @@
               <w:lang w:eastAsia="en-NZ"/>
             </w:rPr>
           </w:pPr>
-          <w:hyperlink w:anchor="_Toc512061209" w:history="1">
+          <w:hyperlink w:anchor="_Toc512076091" w:history="1">
             <w:r>
               <w:rPr>
                 <w:rStyle w:val="Hyperlink"/>
@@ -367,7 +369,7 @@
                 <w:noProof/>
                 <w:webHidden/>
               </w:rPr>
-              <w:instrText xml:space="preserve"> PAGEREF _Toc512061209 \h </w:instrText>
+              <w:instrText xml:space="preserve"> PAGEREF _Toc512076091 \h </w:instrText>
             </w:r>
             <w:r>
               <w:rPr>
@@ -410,7 +412,7 @@
               <w:lang w:eastAsia="en-NZ"/>
             </w:rPr>
           </w:pPr>
-          <w:hyperlink w:anchor="_Toc512061210" w:history="1">
+          <w:hyperlink w:anchor="_Toc512076092" w:history="1">
             <w:r>
               <w:rPr>
                 <w:rStyle w:val="Hyperlink"/>
@@ -437,7 +439,7 @@
                 <w:noProof/>
                 <w:webHidden/>
               </w:rPr>
-              <w:instrText xml:space="preserve"> PAGEREF _Toc512061210 \h </w:instrText>
+              <w:instrText xml:space="preserve"> PAGEREF _Toc512076092 \h </w:instrText>
             </w:r>
             <w:r>
               <w:rPr>
@@ -480,7 +482,7 @@
               <w:lang w:eastAsia="en-NZ"/>
             </w:rPr>
           </w:pPr>
-          <w:hyperlink w:anchor="_Toc512061211" w:history="1">
+          <w:hyperlink w:anchor="_Toc512076093" w:history="1">
             <w:r>
               <w:rPr>
                 <w:rStyle w:val="Hyperlink"/>
@@ -507,7 +509,7 @@
                 <w:noProof/>
                 <w:webHidden/>
               </w:rPr>
-              <w:instrText xml:space="preserve"> PAGEREF _Toc512061211 \h </w:instrText>
+              <w:instrText xml:space="preserve"> PAGEREF _Toc512076093 \h </w:instrText>
             </w:r>
             <w:r>
               <w:rPr>
@@ -550,7 +552,7 @@
               <w:lang w:eastAsia="en-NZ"/>
             </w:rPr>
           </w:pPr>
-          <w:hyperlink w:anchor="_Toc512061212" w:history="1">
+          <w:hyperlink w:anchor="_Toc512076094" w:history="1">
             <w:r>
               <w:rPr>
                 <w:rStyle w:val="Hyperlink"/>
@@ -577,7 +579,7 @@
                 <w:noProof/>
                 <w:webHidden/>
               </w:rPr>
-              <w:instrText xml:space="preserve"> PAGEREF _Toc512061212 \h </w:instrText>
+              <w:instrText xml:space="preserve"> PAGEREF _Toc512076094 \h </w:instrText>
             </w:r>
             <w:r>
               <w:rPr>
@@ -597,7 +599,7 @@
                 <w:noProof/>
                 <w:webHidden/>
               </w:rPr>
-              <w:t>7</w:t>
+              <w:t>8</w:t>
             </w:r>
             <w:r>
               <w:rPr>
@@ -620,13 +622,13 @@
               <w:lang w:eastAsia="en-NZ"/>
             </w:rPr>
           </w:pPr>
-          <w:hyperlink w:anchor="_Toc512061213" w:history="1">
+          <w:hyperlink w:anchor="_Toc512076095" w:history="1">
             <w:r>
               <w:rPr>
                 <w:rStyle w:val="Hyperlink"/>
                 <w:noProof/>
               </w:rPr>
-              <w:t>Workshop 2 – Push the Docker API to Kubernetes on Azure (AKS)</w:t>
+              <w:t>Workshop 2 – Push the Inventory microservice to AKS</w:t>
             </w:r>
             <w:r>
               <w:rPr>
@@ -647,7 +649,7 @@
                 <w:noProof/>
                 <w:webHidden/>
               </w:rPr>
-              <w:instrText xml:space="preserve"> PAGEREF _Toc512061213 \h </w:instrText>
+              <w:instrText xml:space="preserve"> PAGEREF _Toc512076095 \h </w:instrText>
             </w:r>
             <w:r>
               <w:rPr>
@@ -667,7 +669,427 @@
                 <w:noProof/>
                 <w:webHidden/>
               </w:rPr>
-              <w:t>7</w:t>
+              <w:t>8</w:t>
+            </w:r>
+            <w:r>
+              <w:rPr>
+                <w:noProof/>
+                <w:webHidden/>
+              </w:rPr>
+              <w:fldChar w:fldCharType="end"/>
+            </w:r>
+          </w:hyperlink>
+        </w:p>
+        <w:p>
+          <w:pPr>
+            <w:pStyle w:val="TOC2"/>
+            <w:tabs>
+              <w:tab w:val="right" w:leader="dot" w:pos="9016"/>
+            </w:tabs>
+            <w:rPr>
+              <w:rFonts w:eastAsiaTheme="minorEastAsia"/>
+              <w:noProof/>
+              <w:lang w:eastAsia="en-NZ"/>
+            </w:rPr>
+          </w:pPr>
+          <w:hyperlink w:anchor="_Toc512076096" w:history="1">
+            <w:r>
+              <w:rPr>
+                <w:rStyle w:val="Hyperlink"/>
+                <w:noProof/>
+              </w:rPr>
+              <w:t>Deploy an AKS cluster</w:t>
+            </w:r>
+            <w:r>
+              <w:rPr>
+                <w:noProof/>
+                <w:webHidden/>
+              </w:rPr>
+              <w:tab/>
+            </w:r>
+            <w:r>
+              <w:rPr>
+                <w:noProof/>
+                <w:webHidden/>
+              </w:rPr>
+              <w:fldChar w:fldCharType="begin"/>
+            </w:r>
+            <w:r>
+              <w:rPr>
+                <w:noProof/>
+                <w:webHidden/>
+              </w:rPr>
+              <w:instrText xml:space="preserve"> PAGEREF _Toc512076096 \h </w:instrText>
+            </w:r>
+            <w:r>
+              <w:rPr>
+                <w:noProof/>
+                <w:webHidden/>
+              </w:rPr>
+            </w:r>
+            <w:r>
+              <w:rPr>
+                <w:noProof/>
+                <w:webHidden/>
+              </w:rPr>
+              <w:fldChar w:fldCharType="separate"/>
+            </w:r>
+            <w:r>
+              <w:rPr>
+                <w:noProof/>
+                <w:webHidden/>
+              </w:rPr>
+              <w:t>8</w:t>
+            </w:r>
+            <w:r>
+              <w:rPr>
+                <w:noProof/>
+                <w:webHidden/>
+              </w:rPr>
+              <w:fldChar w:fldCharType="end"/>
+            </w:r>
+          </w:hyperlink>
+        </w:p>
+        <w:p>
+          <w:pPr>
+            <w:pStyle w:val="TOC2"/>
+            <w:tabs>
+              <w:tab w:val="right" w:leader="dot" w:pos="9016"/>
+            </w:tabs>
+            <w:rPr>
+              <w:rFonts w:eastAsiaTheme="minorEastAsia"/>
+              <w:noProof/>
+              <w:lang w:eastAsia="en-NZ"/>
+            </w:rPr>
+          </w:pPr>
+          <w:hyperlink w:anchor="_Toc512076097" w:history="1">
+            <w:r>
+              <w:rPr>
+                <w:rStyle w:val="Hyperlink"/>
+                <w:noProof/>
+              </w:rPr>
+              <w:t>Set up your Docker Hub account</w:t>
+            </w:r>
+            <w:r>
+              <w:rPr>
+                <w:noProof/>
+                <w:webHidden/>
+              </w:rPr>
+              <w:tab/>
+            </w:r>
+            <w:r>
+              <w:rPr>
+                <w:noProof/>
+                <w:webHidden/>
+              </w:rPr>
+              <w:fldChar w:fldCharType="begin"/>
+            </w:r>
+            <w:r>
+              <w:rPr>
+                <w:noProof/>
+                <w:webHidden/>
+              </w:rPr>
+              <w:instrText xml:space="preserve"> PAGEREF _Toc512076097 \h </w:instrText>
+            </w:r>
+            <w:r>
+              <w:rPr>
+                <w:noProof/>
+                <w:webHidden/>
+              </w:rPr>
+            </w:r>
+            <w:r>
+              <w:rPr>
+                <w:noProof/>
+                <w:webHidden/>
+              </w:rPr>
+              <w:fldChar w:fldCharType="separate"/>
+            </w:r>
+            <w:r>
+              <w:rPr>
+                <w:noProof/>
+                <w:webHidden/>
+              </w:rPr>
+              <w:t>9</w:t>
+            </w:r>
+            <w:r>
+              <w:rPr>
+                <w:noProof/>
+                <w:webHidden/>
+              </w:rPr>
+              <w:fldChar w:fldCharType="end"/>
+            </w:r>
+          </w:hyperlink>
+        </w:p>
+        <w:p>
+          <w:pPr>
+            <w:pStyle w:val="TOC2"/>
+            <w:tabs>
+              <w:tab w:val="right" w:leader="dot" w:pos="9016"/>
+            </w:tabs>
+            <w:rPr>
+              <w:rFonts w:eastAsiaTheme="minorEastAsia"/>
+              <w:noProof/>
+              <w:lang w:eastAsia="en-NZ"/>
+            </w:rPr>
+          </w:pPr>
+          <w:hyperlink w:anchor="_Toc512076098" w:history="1">
+            <w:r>
+              <w:rPr>
+                <w:rStyle w:val="Hyperlink"/>
+                <w:noProof/>
+              </w:rPr>
+              <w:t>Make a release build of the microservice API</w:t>
+            </w:r>
+            <w:r>
+              <w:rPr>
+                <w:noProof/>
+                <w:webHidden/>
+              </w:rPr>
+              <w:tab/>
+            </w:r>
+            <w:r>
+              <w:rPr>
+                <w:noProof/>
+                <w:webHidden/>
+              </w:rPr>
+              <w:fldChar w:fldCharType="begin"/>
+            </w:r>
+            <w:r>
+              <w:rPr>
+                <w:noProof/>
+                <w:webHidden/>
+              </w:rPr>
+              <w:instrText xml:space="preserve"> PAGEREF _Toc512076098 \h </w:instrText>
+            </w:r>
+            <w:r>
+              <w:rPr>
+                <w:noProof/>
+                <w:webHidden/>
+              </w:rPr>
+            </w:r>
+            <w:r>
+              <w:rPr>
+                <w:noProof/>
+                <w:webHidden/>
+              </w:rPr>
+              <w:fldChar w:fldCharType="separate"/>
+            </w:r>
+            <w:r>
+              <w:rPr>
+                <w:noProof/>
+                <w:webHidden/>
+              </w:rPr>
+              <w:t>9</w:t>
+            </w:r>
+            <w:r>
+              <w:rPr>
+                <w:noProof/>
+                <w:webHidden/>
+              </w:rPr>
+              <w:fldChar w:fldCharType="end"/>
+            </w:r>
+          </w:hyperlink>
+        </w:p>
+        <w:p>
+          <w:pPr>
+            <w:pStyle w:val="TOC2"/>
+            <w:tabs>
+              <w:tab w:val="right" w:leader="dot" w:pos="9016"/>
+            </w:tabs>
+            <w:rPr>
+              <w:rFonts w:eastAsiaTheme="minorEastAsia"/>
+              <w:noProof/>
+              <w:lang w:eastAsia="en-NZ"/>
+            </w:rPr>
+          </w:pPr>
+          <w:hyperlink w:anchor="_Toc512076099" w:history="1">
+            <w:r>
+              <w:rPr>
+                <w:rStyle w:val="Hyperlink"/>
+                <w:noProof/>
+              </w:rPr>
+              <w:t>Push your images to Docker Hub</w:t>
+            </w:r>
+            <w:r>
+              <w:rPr>
+                <w:noProof/>
+                <w:webHidden/>
+              </w:rPr>
+              <w:tab/>
+            </w:r>
+            <w:r>
+              <w:rPr>
+                <w:noProof/>
+                <w:webHidden/>
+              </w:rPr>
+              <w:fldChar w:fldCharType="begin"/>
+            </w:r>
+            <w:r>
+              <w:rPr>
+                <w:noProof/>
+                <w:webHidden/>
+              </w:rPr>
+              <w:instrText xml:space="preserve"> PAGEREF _Toc512076099 \h </w:instrText>
+            </w:r>
+            <w:r>
+              <w:rPr>
+                <w:noProof/>
+                <w:webHidden/>
+              </w:rPr>
+            </w:r>
+            <w:r>
+              <w:rPr>
+                <w:noProof/>
+                <w:webHidden/>
+              </w:rPr>
+              <w:fldChar w:fldCharType="separate"/>
+            </w:r>
+            <w:r>
+              <w:rPr>
+                <w:noProof/>
+                <w:webHidden/>
+              </w:rPr>
+              <w:t>10</w:t>
+            </w:r>
+            <w:r>
+              <w:rPr>
+                <w:noProof/>
+                <w:webHidden/>
+              </w:rPr>
+              <w:fldChar w:fldCharType="end"/>
+            </w:r>
+          </w:hyperlink>
+        </w:p>
+        <w:p>
+          <w:pPr>
+            <w:pStyle w:val="TOC2"/>
+            <w:tabs>
+              <w:tab w:val="right" w:leader="dot" w:pos="9016"/>
+            </w:tabs>
+            <w:rPr>
+              <w:rFonts w:eastAsiaTheme="minorEastAsia"/>
+              <w:noProof/>
+              <w:lang w:eastAsia="en-NZ"/>
+            </w:rPr>
+          </w:pPr>
+          <w:hyperlink w:anchor="_Toc512076100" w:history="1">
+            <w:r>
+              <w:rPr>
+                <w:rStyle w:val="Hyperlink"/>
+                <w:noProof/>
+              </w:rPr>
+              <w:t>Set up the KubeCtl tool</w:t>
+            </w:r>
+            <w:r>
+              <w:rPr>
+                <w:noProof/>
+                <w:webHidden/>
+              </w:rPr>
+              <w:tab/>
+            </w:r>
+            <w:r>
+              <w:rPr>
+                <w:noProof/>
+                <w:webHidden/>
+              </w:rPr>
+              <w:fldChar w:fldCharType="begin"/>
+            </w:r>
+            <w:r>
+              <w:rPr>
+                <w:noProof/>
+                <w:webHidden/>
+              </w:rPr>
+              <w:instrText xml:space="preserve"> PAGEREF _Toc512076100 \h </w:instrText>
+            </w:r>
+            <w:r>
+              <w:rPr>
+                <w:noProof/>
+                <w:webHidden/>
+              </w:rPr>
+            </w:r>
+            <w:r>
+              <w:rPr>
+                <w:noProof/>
+                <w:webHidden/>
+              </w:rPr>
+              <w:fldChar w:fldCharType="separate"/>
+            </w:r>
+            <w:r>
+              <w:rPr>
+                <w:noProof/>
+                <w:webHidden/>
+              </w:rPr>
+              <w:t>11</w:t>
+            </w:r>
+            <w:r>
+              <w:rPr>
+                <w:noProof/>
+                <w:webHidden/>
+              </w:rPr>
+              <w:fldChar w:fldCharType="end"/>
+            </w:r>
+          </w:hyperlink>
+        </w:p>
+        <w:p>
+          <w:pPr>
+            <w:pStyle w:val="TOC2"/>
+            <w:tabs>
+              <w:tab w:val="right" w:leader="dot" w:pos="9016"/>
+            </w:tabs>
+            <w:rPr>
+              <w:rFonts w:eastAsiaTheme="minorEastAsia"/>
+              <w:noProof/>
+              <w:lang w:eastAsia="en-NZ"/>
+            </w:rPr>
+          </w:pPr>
+          <w:hyperlink w:anchor="_Toc512076101" w:history="1">
+            <w:r>
+              <w:rPr>
+                <w:rStyle w:val="Hyperlink"/>
+                <w:noProof/>
+              </w:rPr>
+              <w:t>Deploy our microservice to AKS</w:t>
+            </w:r>
+            <w:r>
+              <w:rPr>
+                <w:noProof/>
+                <w:webHidden/>
+              </w:rPr>
+              <w:tab/>
+            </w:r>
+            <w:r>
+              <w:rPr>
+                <w:noProof/>
+                <w:webHidden/>
+              </w:rPr>
+              <w:fldChar w:fldCharType="begin"/>
+            </w:r>
+            <w:r>
+              <w:rPr>
+                <w:noProof/>
+                <w:webHidden/>
+              </w:rPr>
+              <w:instrText xml:space="preserve"> PAGEREF _Toc512076101 \h </w:instrText>
+            </w:r>
+            <w:r>
+              <w:rPr>
+                <w:noProof/>
+                <w:webHidden/>
+              </w:rPr>
+            </w:r>
+            <w:r>
+              <w:rPr>
+                <w:noProof/>
+                <w:webHidden/>
+              </w:rPr>
+              <w:fldChar w:fldCharType="separate"/>
+            </w:r>
+            <w:r>
+              <w:rPr>
+                <w:noProof/>
+                <w:webHidden/>
+              </w:rPr>
+              <w:t>12</w:t>
             </w:r>
             <w:r>
               <w:rPr>
@@ -690,7 +1112,7 @@
               <w:lang w:eastAsia="en-NZ"/>
             </w:rPr>
           </w:pPr>
-          <w:hyperlink w:anchor="_Toc512061214" w:history="1">
+          <w:hyperlink w:anchor="_Toc512076102" w:history="1">
             <w:r>
               <w:rPr>
                 <w:rStyle w:val="Hyperlink"/>
@@ -717,7 +1139,7 @@
                 <w:noProof/>
                 <w:webHidden/>
               </w:rPr>
-              <w:instrText xml:space="preserve"> PAGEREF _Toc512061214 \h </w:instrText>
+              <w:instrText xml:space="preserve"> PAGEREF _Toc512076102 \h </w:instrText>
             </w:r>
             <w:r>
               <w:rPr>
@@ -737,7 +1159,7 @@
                 <w:noProof/>
                 <w:webHidden/>
               </w:rPr>
-              <w:t>7</w:t>
+              <w:t>13</w:t>
             </w:r>
             <w:r>
               <w:rPr>
@@ -764,7 +1186,7 @@
       <w:pPr>
         <w:pStyle w:val="Heading1"/>
       </w:pPr>
-      <w:bookmarkStart w:id="0" w:name="_Toc512061205"/>
+      <w:bookmarkStart w:id="0" w:name="_Toc512076087"/>
       <w:proofErr w:type="spellStart"/>
       <w:r>
         <w:t>Prereqs</w:t>
@@ -849,7 +1271,7 @@
       <w:pPr>
         <w:pStyle w:val="Heading1"/>
       </w:pPr>
-      <w:bookmarkStart w:id="1" w:name="_Toc512061206"/>
+      <w:bookmarkStart w:id="1" w:name="_Toc512076088"/>
       <w:r>
         <w:t>Getting started</w:t>
       </w:r>
@@ -862,6 +1284,23 @@
       <w:r>
         <w:t xml:space="preserve"> if necessary.</w:t>
       </w:r>
+    </w:p>
+    <w:p>
+      <w:pPr>
+        <w:pStyle w:val="ListParagraph"/>
+        <w:numPr>
+          <w:ilvl w:val="0"/>
+          <w:numId w:val="1"/>
+        </w:numPr>
+      </w:pPr>
+      <w:r>
+        <w:t xml:space="preserve">$ git clone </w:t>
+      </w:r>
+      <w:r>
+        <w:t>https://github.com/bernardoleary/Azure-Bootcamp-2018.git</w:t>
+      </w:r>
+      <w:bookmarkStart w:id="2" w:name="_GoBack"/>
+      <w:bookmarkEnd w:id="2"/>
     </w:p>
     <w:p>
       <w:pPr>
@@ -1324,7 +1763,7 @@
       <w:pPr>
         <w:pStyle w:val="Heading1"/>
       </w:pPr>
-      <w:bookmarkStart w:id="2" w:name="_Toc512061207"/>
+      <w:bookmarkStart w:id="3" w:name="_Toc512076089"/>
       <w:r>
         <w:lastRenderedPageBreak/>
         <w:t>Workshop</w:t>
@@ -1338,7 +1777,7 @@
       <w:r>
         <w:t xml:space="preserve"> on Docker</w:t>
       </w:r>
-      <w:bookmarkEnd w:id="2"/>
+      <w:bookmarkEnd w:id="3"/>
     </w:p>
     <w:p>
       <w:r>
@@ -1364,11 +1803,11 @@
       <w:pPr>
         <w:pStyle w:val="Heading2"/>
       </w:pPr>
-      <w:bookmarkStart w:id="3" w:name="_Toc512061208"/>
+      <w:bookmarkStart w:id="4" w:name="_Toc512076090"/>
       <w:r>
         <w:t>Run a SQL Server container</w:t>
       </w:r>
-      <w:bookmarkEnd w:id="3"/>
+      <w:bookmarkEnd w:id="4"/>
     </w:p>
     <w:p>
       <w:pPr>
@@ -1573,7 +2012,7 @@
       <w:pPr>
         <w:pStyle w:val="Heading2"/>
       </w:pPr>
-      <w:bookmarkStart w:id="4" w:name="_Toc512061209"/>
+      <w:bookmarkStart w:id="5" w:name="_Toc512076091"/>
       <w:r>
         <w:t xml:space="preserve">Get </w:t>
       </w:r>
@@ -1583,7 +2022,7 @@
       <w:r>
         <w:t xml:space="preserve"> API going</w:t>
       </w:r>
-      <w:bookmarkEnd w:id="4"/>
+      <w:bookmarkEnd w:id="5"/>
     </w:p>
     <w:p>
       <w:pPr>
@@ -1921,11 +2360,11 @@
       <w:pPr>
         <w:pStyle w:val="Heading2"/>
       </w:pPr>
-      <w:bookmarkStart w:id="5" w:name="_Toc512061210"/>
+      <w:bookmarkStart w:id="6" w:name="_Toc512076092"/>
       <w:r>
         <w:t>Add Docker Support</w:t>
       </w:r>
-      <w:bookmarkEnd w:id="5"/>
+      <w:bookmarkEnd w:id="6"/>
     </w:p>
     <w:p>
       <w:pPr>
@@ -2641,14 +3080,14 @@
       <w:pPr>
         <w:pStyle w:val="Heading2"/>
       </w:pPr>
-      <w:bookmarkStart w:id="6" w:name="_Toc512061211"/>
+      <w:bookmarkStart w:id="7" w:name="_Toc512076093"/>
       <w:r>
         <w:t>Take a copy of the DB</w:t>
       </w:r>
       <w:r>
         <w:t xml:space="preserve"> and reset</w:t>
       </w:r>
-      <w:bookmarkEnd w:id="6"/>
+      <w:bookmarkEnd w:id="7"/>
     </w:p>
     <w:p>
       <w:pPr>
@@ -2903,11 +3342,11 @@
       <w:pPr>
         <w:pStyle w:val="Heading2"/>
       </w:pPr>
-      <w:bookmarkStart w:id="7" w:name="_Toc512061212"/>
+      <w:bookmarkStart w:id="8" w:name="_Toc512076094"/>
       <w:r>
         <w:t>Add docker-compose support</w:t>
       </w:r>
-      <w:bookmarkEnd w:id="7"/>
+      <w:bookmarkEnd w:id="8"/>
     </w:p>
     <w:p>
       <w:pPr>
@@ -3468,7 +3907,7 @@
       <w:pPr>
         <w:pStyle w:val="Heading1"/>
       </w:pPr>
-      <w:bookmarkStart w:id="8" w:name="_Toc512061213"/>
+      <w:bookmarkStart w:id="9" w:name="_Toc512076095"/>
       <w:r>
         <w:t xml:space="preserve">Workshop 2 – Push the </w:t>
       </w:r>
@@ -3478,7 +3917,7 @@
       <w:r>
         <w:t xml:space="preserve"> to AKS</w:t>
       </w:r>
-      <w:bookmarkEnd w:id="8"/>
+      <w:bookmarkEnd w:id="9"/>
     </w:p>
     <w:p>
       <w:r>
@@ -3537,9 +3976,11 @@
       <w:pPr>
         <w:pStyle w:val="Heading2"/>
       </w:pPr>
+      <w:bookmarkStart w:id="10" w:name="_Toc512076096"/>
       <w:r>
         <w:t>Deploy an AKS cluster</w:t>
       </w:r>
+      <w:bookmarkEnd w:id="10"/>
     </w:p>
     <w:p>
       <w:pPr>
@@ -3708,134 +4149,99 @@
           <w:rFonts w:cstheme="minorHAnsi"/>
           <w:color w:val="000000"/>
         </w:rPr>
-        <w:t xml:space="preserve">(K8s </w:t>
-      </w:r>
-      <w:r>
+        <w:t xml:space="preserve">(K8s is short for Kubernetes) </w:t>
+      </w:r>
+      <w:r>
+        <w:rPr>
+          <w:rFonts w:cstheme="minorHAnsi"/>
+        </w:rPr>
+        <w:t>cluster on</w:t>
+      </w:r>
+      <w:r>
+        <w:rPr>
+          <w:rFonts w:cstheme="minorHAnsi"/>
+        </w:rPr>
+        <w:t xml:space="preserve"> – </w:t>
+      </w:r>
+      <w:r>
+        <w:rPr>
+          <w:rFonts w:cstheme="minorHAnsi"/>
+        </w:rPr>
+        <w:t xml:space="preserve">note, the Resource Group </w:t>
+      </w:r>
+      <w:r>
+        <w:rPr>
+          <w:rFonts w:cstheme="minorHAnsi"/>
+        </w:rPr>
+        <w:t xml:space="preserve">must be in </w:t>
+      </w:r>
+      <w:proofErr w:type="spellStart"/>
+      <w:r>
+        <w:rPr>
+          <w:rFonts w:cstheme="minorHAnsi"/>
+        </w:rPr>
+        <w:t>eastus</w:t>
+      </w:r>
+      <w:proofErr w:type="spellEnd"/>
+      <w:r>
+        <w:rPr>
+          <w:rFonts w:cstheme="minorHAnsi"/>
+        </w:rPr>
+        <w:t xml:space="preserve"> or another region that support the AKS preview</w:t>
+      </w:r>
+      <w:r>
+        <w:rPr>
+          <w:rFonts w:cstheme="minorHAnsi"/>
+        </w:rPr>
+        <w:t>:</w:t>
+      </w:r>
+    </w:p>
+    <w:p>
+      <w:pPr>
+        <w:pStyle w:val="ListParagraph"/>
         <w:rPr>
           <w:rFonts w:cstheme="minorHAnsi"/>
           <w:color w:val="000000"/>
         </w:rPr>
-        <w:t xml:space="preserve">is </w:t>
-      </w:r>
+      </w:pPr>
       <w:r>
         <w:rPr>
           <w:rFonts w:cstheme="minorHAnsi"/>
           <w:color w:val="000000"/>
         </w:rPr>
-        <w:t>short</w:t>
-      </w:r>
+        <w:t xml:space="preserve">$ </w:t>
+      </w:r>
+      <w:proofErr w:type="spellStart"/>
       <w:r>
         <w:rPr>
           <w:rFonts w:cstheme="minorHAnsi"/>
           <w:color w:val="000000"/>
         </w:rPr>
-        <w:t xml:space="preserve"> for Kubernetes</w:t>
-      </w:r>
+        <w:t>az</w:t>
+      </w:r>
+      <w:proofErr w:type="spellEnd"/>
       <w:r>
         <w:rPr>
           <w:rFonts w:cstheme="minorHAnsi"/>
           <w:color w:val="000000"/>
         </w:rPr>
-        <w:t xml:space="preserve">) </w:t>
-      </w:r>
-      <w:r>
-        <w:rPr>
-          <w:rFonts w:cstheme="minorHAnsi"/>
-        </w:rPr>
-        <w:t>cluster on</w:t>
-      </w:r>
-      <w:r>
-        <w:rPr>
-          <w:rFonts w:cstheme="minorHAnsi"/>
-        </w:rPr>
-        <w:t xml:space="preserve"> – </w:t>
-      </w:r>
-      <w:r>
-        <w:rPr>
-          <w:rFonts w:cstheme="minorHAnsi"/>
-        </w:rPr>
-        <w:t xml:space="preserve">note, the Resource Group </w:t>
-      </w:r>
-      <w:r>
-        <w:rPr>
-          <w:rFonts w:cstheme="minorHAnsi"/>
-        </w:rPr>
-        <w:t xml:space="preserve">must be in </w:t>
+        <w:t xml:space="preserve"> group create -l </w:t>
       </w:r>
       <w:proofErr w:type="spellStart"/>
       <w:r>
-        <w:rPr>
-          <w:rFonts w:cstheme="minorHAnsi"/>
-        </w:rPr>
-        <w:t>eastus</w:t>
-      </w:r>
-      <w:proofErr w:type="spellEnd"/>
-      <w:r>
-        <w:rPr>
-          <w:rFonts w:cstheme="minorHAnsi"/>
-        </w:rPr>
-        <w:t xml:space="preserve"> or another region that support the AKS preview</w:t>
-      </w:r>
-      <w:r>
-        <w:rPr>
-          <w:rFonts w:cstheme="minorHAnsi"/>
-        </w:rPr>
-        <w:t>:</w:t>
-      </w:r>
-    </w:p>
-    <w:p>
-      <w:pPr>
-        <w:pStyle w:val="ListParagraph"/>
         <w:rPr>
           <w:rFonts w:cstheme="minorHAnsi"/>
           <w:color w:val="000000"/>
         </w:rPr>
-      </w:pPr>
+        <w:t>eastus</w:t>
+      </w:r>
+      <w:proofErr w:type="spellEnd"/>
       <w:r>
         <w:rPr>
           <w:rFonts w:cstheme="minorHAnsi"/>
           <w:color w:val="000000"/>
         </w:rPr>
-        <w:t xml:space="preserve">$ </w:t>
-      </w:r>
-      <w:proofErr w:type="spellStart"/>
-      <w:r>
-        <w:rPr>
-          <w:rFonts w:cstheme="minorHAnsi"/>
-          <w:color w:val="000000"/>
-        </w:rPr>
-        <w:t>az</w:t>
-      </w:r>
-      <w:proofErr w:type="spellEnd"/>
-      <w:r>
-        <w:rPr>
-          <w:rFonts w:cstheme="minorHAnsi"/>
-          <w:color w:val="000000"/>
-        </w:rPr>
-        <w:t xml:space="preserve"> group create -l </w:t>
-      </w:r>
-      <w:proofErr w:type="spellStart"/>
-      <w:r>
-        <w:rPr>
-          <w:rFonts w:cstheme="minorHAnsi"/>
-          <w:color w:val="000000"/>
-        </w:rPr>
-        <w:t>eastus</w:t>
-      </w:r>
-      <w:proofErr w:type="spellEnd"/>
-      <w:r>
-        <w:rPr>
-          <w:rFonts w:cstheme="minorHAnsi"/>
-          <w:color w:val="000000"/>
-        </w:rPr>
-        <w:t xml:space="preserve"> -n </w:t>
-      </w:r>
-      <w:r>
-        <w:rPr>
-          <w:rFonts w:cstheme="minorHAnsi"/>
-          <w:color w:val="000000"/>
-        </w:rPr>
-        <w:t>ABC-</w:t>
+        <w:t xml:space="preserve"> -n ABC-</w:t>
       </w:r>
       <w:r>
         <w:rPr>
@@ -4198,9 +4604,11 @@
       <w:pPr>
         <w:pStyle w:val="Heading2"/>
       </w:pPr>
+      <w:bookmarkStart w:id="11" w:name="_Toc512076097"/>
       <w:r>
         <w:t>Set up your Docker Hub account</w:t>
       </w:r>
+      <w:bookmarkEnd w:id="11"/>
     </w:p>
     <w:p>
       <w:pPr>
@@ -4229,6 +4637,7 @@
       <w:pPr>
         <w:pStyle w:val="Heading2"/>
       </w:pPr>
+      <w:bookmarkStart w:id="12" w:name="_Toc512076098"/>
       <w:r>
         <w:t xml:space="preserve">Make </w:t>
       </w:r>
@@ -4241,6 +4650,7 @@
       <w:r>
         <w:t>build of the microservice API</w:t>
       </w:r>
+      <w:bookmarkEnd w:id="12"/>
     </w:p>
     <w:p>
       <w:pPr>
@@ -4456,16 +4866,7 @@
         <w:t xml:space="preserve">Test that the microservice works by </w:t>
       </w:r>
       <w:r>
-        <w:t>c</w:t>
-      </w:r>
-      <w:r>
-        <w:t>hang</w:t>
-      </w:r>
-      <w:r>
-        <w:t>ing</w:t>
-      </w:r>
-      <w:r>
-        <w:t xml:space="preserve"> our docker-</w:t>
+        <w:t>changing our docker-</w:t>
       </w:r>
       <w:proofErr w:type="spellStart"/>
       <w:r>
@@ -4484,10 +4885,7 @@
       </w:r>
       <w:proofErr w:type="spellEnd"/>
       <w:r>
-        <w:t xml:space="preserve"> file subtly to match our new images</w:t>
-      </w:r>
-      <w:r>
-        <w:t xml:space="preserve"> and running “$ docker-compose up”</w:t>
+        <w:t xml:space="preserve"> file subtly to match our new images and running “$ docker-compose up”</w:t>
       </w:r>
       <w:r>
         <w:t xml:space="preserve"> and/or running the release build in VS</w:t>
@@ -4519,13 +4917,7 @@
         <w:rPr>
           <w:b/>
         </w:rPr>
-        <w:t>compose</w:t>
-      </w:r>
-      <w:r>
-        <w:rPr>
-          <w:b/>
-        </w:rPr>
-        <w:t>.override.yml</w:t>
+        <w:t>compose.override.yml</w:t>
       </w:r>
       <w:proofErr w:type="spellEnd"/>
     </w:p>
@@ -5261,6 +5653,7 @@
       <w:pPr>
         <w:pStyle w:val="Heading2"/>
       </w:pPr>
+      <w:bookmarkStart w:id="13" w:name="_Toc512076099"/>
       <w:r>
         <w:t xml:space="preserve">Push </w:t>
       </w:r>
@@ -5270,6 +5663,7 @@
       <w:r>
         <w:t>to Docker Hub</w:t>
       </w:r>
+      <w:bookmarkEnd w:id="13"/>
     </w:p>
     <w:p>
       <w:pPr>
@@ -5323,18 +5717,12 @@
         <w:pStyle w:val="ListParagraph"/>
       </w:pPr>
       <w:r>
-        <w:t xml:space="preserve">$ </w:t>
-      </w:r>
-      <w:r>
-        <w:t>docker push &lt;your docker hub namespace&gt;/</w:t>
+        <w:t>$ docker push &lt;your docker hub namespace&gt;/</w:t>
       </w:r>
       <w:proofErr w:type="spellStart"/>
       <w:proofErr w:type="gramStart"/>
       <w:r>
-        <w:t>inventorydb</w:t>
-      </w:r>
-      <w:r>
-        <w:t>:latest</w:t>
+        <w:t>inventorydb:latest</w:t>
       </w:r>
       <w:proofErr w:type="spellEnd"/>
       <w:proofErr w:type="gramEnd"/>
@@ -5456,6 +5844,7 @@
       <w:pPr>
         <w:pStyle w:val="Heading2"/>
       </w:pPr>
+      <w:bookmarkStart w:id="14" w:name="_Toc512076100"/>
       <w:r>
         <w:t xml:space="preserve">Set up the </w:t>
       </w:r>
@@ -5467,6 +5856,7 @@
       <w:r>
         <w:t xml:space="preserve"> tool</w:t>
       </w:r>
+      <w:bookmarkEnd w:id="14"/>
     </w:p>
     <w:p>
       <w:pPr>
@@ -5845,19 +6235,8 @@
           <w:shd w:val="clear" w:color="auto" w:fill="FFFFFF"/>
           <w:lang w:eastAsia="en-NZ"/>
         </w:rPr>
-        <w:t>-</w:t>
-      </w:r>
-      <w:proofErr w:type="spellStart"/>
-      <w:r>
-        <w:rPr>
-          <w:rFonts w:eastAsia="Times New Roman" w:cstheme="minorHAnsi"/>
-          <w:color w:val="333333"/>
-          <w:shd w:val="clear" w:color="auto" w:fill="FFFFFF"/>
-          <w:lang w:eastAsia="en-NZ"/>
-        </w:rPr>
-        <w:t>Cluster</w:t>
-      </w:r>
-      <w:proofErr w:type="spellEnd"/>
+        <w:t>-Cluster</w:t>
+      </w:r>
     </w:p>
     <w:p>
       <w:pPr>
@@ -6100,9 +6479,11 @@
       <w:pPr>
         <w:pStyle w:val="Heading2"/>
       </w:pPr>
+      <w:bookmarkStart w:id="15" w:name="_Toc512076101"/>
       <w:r>
         <w:t>Deploy our microservice to AKS</w:t>
       </w:r>
+      <w:bookmarkEnd w:id="15"/>
     </w:p>
     <w:p>
       <w:pPr>
@@ -7024,7 +7405,7 @@
       <w:pPr>
         <w:pStyle w:val="Heading1"/>
       </w:pPr>
-      <w:bookmarkStart w:id="9" w:name="_Toc512061214"/>
+      <w:bookmarkStart w:id="16" w:name="_Toc512076102"/>
       <w:r>
         <w:t>Workshop 3 – Make your own Container Registry (AC</w:t>
       </w:r>
@@ -7034,7 +7415,7 @@
       <w:r>
         <w:t>)</w:t>
       </w:r>
-      <w:bookmarkEnd w:id="9"/>
+      <w:bookmarkEnd w:id="16"/>
     </w:p>
     <w:p>
       <w:r>
@@ -7043,8 +7424,6 @@
       <w:r>
         <w:t>…</w:t>
       </w:r>
-      <w:bookmarkStart w:id="10" w:name="_GoBack"/>
-      <w:bookmarkEnd w:id="10"/>
     </w:p>
     <w:p/>
     <w:p/>
@@ -9247,6 +9626,7 @@
   <w:style w:type="character" w:default="1" w:styleId="DefaultParagraphFont">
     <w:name w:val="Default Paragraph Font"/>
     <w:uiPriority w:val="1"/>
+    <w:semiHidden/>
     <w:unhideWhenUsed/>
   </w:style>
   <w:style w:type="table" w:default="1" w:styleId="TableNormal">
@@ -9690,7 +10070,7 @@
 </file>
 
 <file path=customXml/itemProps1.xml><?xml version="1.0" encoding="utf-8"?>
-<ds:datastoreItem xmlns:ds="http://schemas.openxmlformats.org/officeDocument/2006/customXml" ds:itemID="{89ACB6EB-7BDF-44B3-8432-CCB10E3464CE}">
+<ds:datastoreItem xmlns:ds="http://schemas.openxmlformats.org/officeDocument/2006/customXml" ds:itemID="{053FDB59-EBA7-43E0-AD4E-FB488AE3B17D}">
   <ds:schemaRefs>
     <ds:schemaRef ds:uri="http://schemas.openxmlformats.org/officeDocument/2006/bibliography"/>
   </ds:schemaRefs>

</xml_diff>